<commit_message>
Added Finished Essay docx and pdf
</commit_message>
<xml_diff>
--- a/CloseReadingEssay.docx
+++ b/CloseReadingEssay.docx
@@ -72,7 +72,231 @@
           <w:rFonts w:ascii="Times New Roman" w:eastAsia="Times New Roman" w:hAnsi="Times New Roman" w:cs="Times New Roman"/>
           <w:bCs/>
         </w:rPr>
-        <w:t>Write stuff</w:t>
+        <w:t xml:space="preserve">I’ve chosen to write my Closed Reading Essay over </w:t>
+      </w:r>
+      <w:r>
+        <w:rPr>
+          <w:rFonts w:ascii="Times New Roman" w:eastAsia="Times New Roman" w:hAnsi="Times New Roman" w:cs="Times New Roman"/>
+          <w:bCs/>
+        </w:rPr>
+        <w:t>Fleetwood Mac's</w:t>
+      </w:r>
+      <w:r>
+        <w:rPr>
+          <w:rFonts w:ascii="Times New Roman" w:eastAsia="Times New Roman" w:hAnsi="Times New Roman" w:cs="Times New Roman"/>
+          <w:bCs/>
+        </w:rPr>
+        <w:t xml:space="preserve"> </w:t>
+      </w:r>
+      <w:r>
+        <w:rPr>
+          <w:rFonts w:ascii="Times New Roman" w:eastAsia="Times New Roman" w:hAnsi="Times New Roman" w:cs="Times New Roman"/>
+          <w:bCs/>
+        </w:rPr>
+        <w:t xml:space="preserve">song </w:t>
+      </w:r>
+      <w:r>
+        <w:rPr>
+          <w:rFonts w:ascii="Times New Roman" w:eastAsia="Times New Roman" w:hAnsi="Times New Roman" w:cs="Times New Roman"/>
+          <w:bCs/>
+        </w:rPr>
+        <w:t>“</w:t>
+      </w:r>
+      <w:r>
+        <w:rPr>
+          <w:rFonts w:ascii="Times New Roman" w:eastAsia="Times New Roman" w:hAnsi="Times New Roman" w:cs="Times New Roman"/>
+          <w:bCs/>
+        </w:rPr>
+        <w:t>The Chain</w:t>
+      </w:r>
+      <w:r>
+        <w:rPr>
+          <w:rFonts w:ascii="Times New Roman" w:eastAsia="Times New Roman" w:hAnsi="Times New Roman" w:cs="Times New Roman"/>
+          <w:bCs/>
+        </w:rPr>
+        <w:t>” (1977) and the various covers of it released from then</w:t>
+      </w:r>
+      <w:r>
+        <w:rPr>
+          <w:rFonts w:ascii="Times New Roman" w:eastAsia="Times New Roman" w:hAnsi="Times New Roman" w:cs="Times New Roman"/>
+          <w:bCs/>
+        </w:rPr>
+        <w:t xml:space="preserve"> </w:t>
+      </w:r>
+      <w:r>
+        <w:rPr>
+          <w:rFonts w:ascii="Times New Roman" w:eastAsia="Times New Roman" w:hAnsi="Times New Roman" w:cs="Times New Roman"/>
+          <w:bCs/>
+        </w:rPr>
+        <w:t>to present day.</w:t>
+      </w:r>
+      <w:r>
+        <w:rPr>
+          <w:rFonts w:ascii="Times New Roman" w:eastAsia="Times New Roman" w:hAnsi="Times New Roman" w:cs="Times New Roman"/>
+          <w:bCs/>
+        </w:rPr>
+        <w:t xml:space="preserve"> </w:t>
+      </w:r>
+      <w:r>
+        <w:rPr>
+          <w:rFonts w:ascii="Times New Roman" w:eastAsia="Times New Roman" w:hAnsi="Times New Roman" w:cs="Times New Roman"/>
+          <w:bCs/>
+        </w:rPr>
+        <w:t>This essay</w:t>
+      </w:r>
+      <w:r>
+        <w:rPr>
+          <w:rFonts w:ascii="Times New Roman" w:eastAsia="Times New Roman" w:hAnsi="Times New Roman" w:cs="Times New Roman"/>
+          <w:bCs/>
+        </w:rPr>
+        <w:t xml:space="preserve"> will be an analysis and </w:t>
+      </w:r>
+      <w:r>
+        <w:rPr>
+          <w:rFonts w:ascii="Times New Roman" w:eastAsia="Times New Roman" w:hAnsi="Times New Roman" w:cs="Times New Roman"/>
+          <w:bCs/>
+        </w:rPr>
+        <w:t xml:space="preserve">examination of the lyrics and context behind them </w:t>
+      </w:r>
+      <w:r>
+        <w:rPr>
+          <w:rFonts w:ascii="Times New Roman" w:eastAsia="Times New Roman" w:hAnsi="Times New Roman" w:cs="Times New Roman"/>
+          <w:bCs/>
+        </w:rPr>
+        <w:t>for the original 1977 release by Fleetwood Mac</w:t>
+      </w:r>
+      <w:r>
+        <w:rPr>
+          <w:rFonts w:ascii="Times New Roman" w:eastAsia="Times New Roman" w:hAnsi="Times New Roman" w:cs="Times New Roman"/>
+          <w:bCs/>
+        </w:rPr>
+        <w:t xml:space="preserve"> as well as the different cover versions released by Tantric, Three Days Grace,</w:t>
+      </w:r>
+      <w:r>
+        <w:rPr>
+          <w:rFonts w:ascii="Times New Roman" w:eastAsia="Times New Roman" w:hAnsi="Times New Roman" w:cs="Times New Roman"/>
+          <w:bCs/>
+        </w:rPr>
+        <w:t xml:space="preserve"> Evanescence, and CHINCHILLA. </w:t>
+      </w:r>
+      <w:r>
+        <w:rPr>
+          <w:rFonts w:ascii="Times New Roman" w:eastAsia="Times New Roman" w:hAnsi="Times New Roman" w:cs="Times New Roman"/>
+          <w:bCs/>
+        </w:rPr>
+        <w:t>I believe that e</w:t>
+      </w:r>
+      <w:r>
+        <w:rPr>
+          <w:rFonts w:ascii="Times New Roman" w:eastAsia="Times New Roman" w:hAnsi="Times New Roman" w:cs="Times New Roman"/>
+          <w:bCs/>
+        </w:rPr>
+        <w:t xml:space="preserve">ach </w:t>
+      </w:r>
+      <w:r>
+        <w:rPr>
+          <w:rFonts w:ascii="Times New Roman" w:eastAsia="Times New Roman" w:hAnsi="Times New Roman" w:cs="Times New Roman"/>
+          <w:bCs/>
+        </w:rPr>
+        <w:t xml:space="preserve">version of the song </w:t>
+      </w:r>
+      <w:r>
+        <w:rPr>
+          <w:rFonts w:ascii="Times New Roman" w:eastAsia="Times New Roman" w:hAnsi="Times New Roman" w:cs="Times New Roman"/>
+          <w:bCs/>
+        </w:rPr>
+        <w:t>offer</w:t>
+      </w:r>
+      <w:r>
+        <w:rPr>
+          <w:rFonts w:ascii="Times New Roman" w:eastAsia="Times New Roman" w:hAnsi="Times New Roman" w:cs="Times New Roman"/>
+          <w:bCs/>
+        </w:rPr>
+        <w:t>s</w:t>
+      </w:r>
+      <w:r>
+        <w:rPr>
+          <w:rFonts w:ascii="Times New Roman" w:eastAsia="Times New Roman" w:hAnsi="Times New Roman" w:cs="Times New Roman"/>
+          <w:bCs/>
+        </w:rPr>
+        <w:t xml:space="preserve"> a unique </w:t>
+      </w:r>
+      <w:r>
+        <w:rPr>
+          <w:rFonts w:ascii="Times New Roman" w:eastAsia="Times New Roman" w:hAnsi="Times New Roman" w:cs="Times New Roman"/>
+          <w:bCs/>
+        </w:rPr>
+        <w:t xml:space="preserve">way that the </w:t>
+      </w:r>
+      <w:r>
+        <w:rPr>
+          <w:rFonts w:ascii="Times New Roman" w:eastAsia="Times New Roman" w:hAnsi="Times New Roman" w:cs="Times New Roman"/>
+          <w:bCs/>
+        </w:rPr>
+        <w:t>lyrics</w:t>
+      </w:r>
+      <w:r>
+        <w:rPr>
+          <w:rFonts w:ascii="Times New Roman" w:eastAsia="Times New Roman" w:hAnsi="Times New Roman" w:cs="Times New Roman"/>
+          <w:bCs/>
+        </w:rPr>
+        <w:t xml:space="preserve"> can be interpreted and understood</w:t>
+      </w:r>
+      <w:r>
+        <w:rPr>
+          <w:rFonts w:ascii="Times New Roman" w:eastAsia="Times New Roman" w:hAnsi="Times New Roman" w:cs="Times New Roman"/>
+          <w:bCs/>
+        </w:rPr>
+        <w:t>.</w:t>
+      </w:r>
+      <w:r>
+        <w:rPr>
+          <w:rFonts w:ascii="Times New Roman" w:eastAsia="Times New Roman" w:hAnsi="Times New Roman" w:cs="Times New Roman"/>
+          <w:bCs/>
+        </w:rPr>
+        <w:t xml:space="preserve"> </w:t>
+      </w:r>
+      <w:r>
+        <w:rPr>
+          <w:rFonts w:ascii="Times New Roman" w:eastAsia="Times New Roman" w:hAnsi="Times New Roman" w:cs="Times New Roman"/>
+          <w:bCs/>
+        </w:rPr>
+        <w:t xml:space="preserve">Within the different sections of the essay there will also be </w:t>
+      </w:r>
+      <w:r>
+        <w:rPr>
+          <w:rFonts w:ascii="Times New Roman" w:eastAsia="Times New Roman" w:hAnsi="Times New Roman" w:cs="Times New Roman"/>
+          <w:bCs/>
+        </w:rPr>
+        <w:t>connect</w:t>
+      </w:r>
+      <w:r>
+        <w:rPr>
+          <w:rFonts w:ascii="Times New Roman" w:eastAsia="Times New Roman" w:hAnsi="Times New Roman" w:cs="Times New Roman"/>
+          <w:bCs/>
+        </w:rPr>
+        <w:t>ions made</w:t>
+      </w:r>
+      <w:r>
+        <w:rPr>
+          <w:rFonts w:ascii="Times New Roman" w:eastAsia="Times New Roman" w:hAnsi="Times New Roman" w:cs="Times New Roman"/>
+          <w:bCs/>
+        </w:rPr>
+        <w:t xml:space="preserve"> </w:t>
+      </w:r>
+      <w:r>
+        <w:rPr>
+          <w:rFonts w:ascii="Times New Roman" w:eastAsia="Times New Roman" w:hAnsi="Times New Roman" w:cs="Times New Roman"/>
+          <w:bCs/>
+        </w:rPr>
+        <w:t>with the literary concepts of diction, tone, and the sound</w:t>
+      </w:r>
+      <w:r>
+        <w:rPr>
+          <w:rFonts w:ascii="Times New Roman" w:eastAsia="Times New Roman" w:hAnsi="Times New Roman" w:cs="Times New Roman"/>
+          <w:bCs/>
+        </w:rPr>
+        <w:t xml:space="preserve"> to better describe my thoughts behind each version and give my reasoning for each.</w:t>
       </w:r>
     </w:p>
     <w:p>
@@ -97,14 +321,6 @@
           <w:rFonts w:ascii="Times New Roman" w:eastAsia="Times New Roman" w:hAnsi="Times New Roman" w:cs="Times New Roman"/>
           <w:b/>
         </w:rPr>
-        <w:br w:type="column"/>
-      </w:r>
-      <w:r>
-        <w:rPr>
-          <w:rFonts w:ascii="Times New Roman" w:eastAsia="Times New Roman" w:hAnsi="Times New Roman" w:cs="Times New Roman"/>
-          <w:b/>
-        </w:rPr>
-        <w:lastRenderedPageBreak/>
         <w:t xml:space="preserve">The </w:t>
       </w:r>
       <w:r>
@@ -142,7 +358,476 @@
           <w:rFonts w:ascii="Times New Roman" w:eastAsia="Times New Roman" w:hAnsi="Times New Roman" w:cs="Times New Roman"/>
           <w:bCs/>
         </w:rPr>
-        <w:t>Write stuff</w:t>
+        <w:t xml:space="preserve">Fleetwood Mac's </w:t>
+      </w:r>
+      <w:r>
+        <w:rPr>
+          <w:rFonts w:ascii="Times New Roman" w:eastAsia="Times New Roman" w:hAnsi="Times New Roman" w:cs="Times New Roman"/>
+          <w:bCs/>
+        </w:rPr>
+        <w:t>“</w:t>
+      </w:r>
+      <w:r>
+        <w:rPr>
+          <w:rFonts w:ascii="Times New Roman" w:eastAsia="Times New Roman" w:hAnsi="Times New Roman" w:cs="Times New Roman"/>
+          <w:bCs/>
+        </w:rPr>
+        <w:t>The Chain</w:t>
+      </w:r>
+      <w:r>
+        <w:rPr>
+          <w:rFonts w:ascii="Times New Roman" w:eastAsia="Times New Roman" w:hAnsi="Times New Roman" w:cs="Times New Roman"/>
+          <w:bCs/>
+        </w:rPr>
+        <w:t>”</w:t>
+      </w:r>
+      <w:r>
+        <w:rPr>
+          <w:rFonts w:ascii="Times New Roman" w:eastAsia="Times New Roman" w:hAnsi="Times New Roman" w:cs="Times New Roman"/>
+          <w:bCs/>
+        </w:rPr>
+        <w:t xml:space="preserve"> </w:t>
+      </w:r>
+      <w:r>
+        <w:rPr>
+          <w:rFonts w:ascii="Times New Roman" w:eastAsia="Times New Roman" w:hAnsi="Times New Roman" w:cs="Times New Roman"/>
+          <w:bCs/>
+        </w:rPr>
+        <w:t xml:space="preserve">is truly a classic from the </w:t>
+      </w:r>
+      <w:r>
+        <w:rPr>
+          <w:rFonts w:ascii="Times New Roman" w:eastAsia="Times New Roman" w:hAnsi="Times New Roman" w:cs="Times New Roman"/>
+          <w:bCs/>
+        </w:rPr>
+        <w:t xml:space="preserve">‘70s. This is </w:t>
+      </w:r>
+      <w:r>
+        <w:rPr>
+          <w:rFonts w:ascii="Times New Roman" w:eastAsia="Times New Roman" w:hAnsi="Times New Roman" w:cs="Times New Roman"/>
+          <w:bCs/>
+        </w:rPr>
+        <w:t>evidenced</w:t>
+      </w:r>
+      <w:r>
+        <w:rPr>
+          <w:rFonts w:ascii="Times New Roman" w:eastAsia="Times New Roman" w:hAnsi="Times New Roman" w:cs="Times New Roman"/>
+          <w:bCs/>
+        </w:rPr>
+        <w:t xml:space="preserve"> by</w:t>
+      </w:r>
+      <w:r>
+        <w:rPr>
+          <w:rFonts w:ascii="Times New Roman" w:eastAsia="Times New Roman" w:hAnsi="Times New Roman" w:cs="Times New Roman"/>
+          <w:bCs/>
+        </w:rPr>
+        <w:t xml:space="preserve"> </w:t>
+      </w:r>
+      <w:r>
+        <w:rPr>
+          <w:rFonts w:ascii="Times New Roman" w:eastAsia="Times New Roman" w:hAnsi="Times New Roman" w:cs="Times New Roman"/>
+          <w:bCs/>
+        </w:rPr>
+        <w:t xml:space="preserve">the </w:t>
+      </w:r>
+      <w:r>
+        <w:rPr>
+          <w:rFonts w:ascii="Times New Roman" w:eastAsia="Times New Roman" w:hAnsi="Times New Roman" w:cs="Times New Roman"/>
+          <w:bCs/>
+        </w:rPr>
+        <w:t>number</w:t>
+      </w:r>
+      <w:r>
+        <w:rPr>
+          <w:rFonts w:ascii="Times New Roman" w:eastAsia="Times New Roman" w:hAnsi="Times New Roman" w:cs="Times New Roman"/>
+          <w:bCs/>
+        </w:rPr>
+        <w:t xml:space="preserve"> of different musicians that choose to make a cover version from it</w:t>
+      </w:r>
+      <w:r>
+        <w:rPr>
+          <w:rFonts w:ascii="Times New Roman" w:eastAsia="Times New Roman" w:hAnsi="Times New Roman" w:cs="Times New Roman"/>
+          <w:bCs/>
+        </w:rPr>
+        <w:t xml:space="preserve">. (There where a lot more covers than I knew about before starting my research!) </w:t>
+      </w:r>
+      <w:r>
+        <w:rPr>
+          <w:rFonts w:ascii="Times New Roman" w:eastAsia="Times New Roman" w:hAnsi="Times New Roman" w:cs="Times New Roman"/>
+          <w:bCs/>
+        </w:rPr>
+        <w:t xml:space="preserve">While the song doesn’t have a great diversity in </w:t>
+      </w:r>
+      <w:r>
+        <w:rPr>
+          <w:rFonts w:ascii="Times New Roman" w:eastAsia="Times New Roman" w:hAnsi="Times New Roman" w:cs="Times New Roman"/>
+          <w:bCs/>
+        </w:rPr>
+        <w:t>its</w:t>
+      </w:r>
+      <w:r>
+        <w:rPr>
+          <w:rFonts w:ascii="Times New Roman" w:eastAsia="Times New Roman" w:hAnsi="Times New Roman" w:cs="Times New Roman"/>
+          <w:bCs/>
+        </w:rPr>
+        <w:t xml:space="preserve"> lyrics, </w:t>
+      </w:r>
+      <w:r>
+        <w:rPr>
+          <w:rFonts w:ascii="Times New Roman" w:eastAsia="Times New Roman" w:hAnsi="Times New Roman" w:cs="Times New Roman"/>
+          <w:bCs/>
+        </w:rPr>
+        <w:t xml:space="preserve">the words that are chosen </w:t>
+      </w:r>
+      <w:r>
+        <w:rPr>
+          <w:rFonts w:ascii="Times New Roman" w:eastAsia="Times New Roman" w:hAnsi="Times New Roman" w:cs="Times New Roman"/>
+          <w:bCs/>
+        </w:rPr>
+        <w:t xml:space="preserve">are all packed with a deeper meaning. </w:t>
+      </w:r>
+      <w:r>
+        <w:rPr>
+          <w:rFonts w:ascii="Times New Roman" w:eastAsia="Times New Roman" w:hAnsi="Times New Roman" w:cs="Times New Roman"/>
+          <w:bCs/>
+        </w:rPr>
+        <w:t>“</w:t>
+      </w:r>
+      <w:r>
+        <w:rPr>
+          <w:rFonts w:ascii="Times New Roman" w:eastAsia="Times New Roman" w:hAnsi="Times New Roman" w:cs="Times New Roman"/>
+          <w:bCs/>
+        </w:rPr>
+        <w:t>Listen to the wind blow, watch the sun rise.</w:t>
+      </w:r>
+      <w:r>
+        <w:rPr>
+          <w:rFonts w:ascii="Times New Roman" w:eastAsia="Times New Roman" w:hAnsi="Times New Roman" w:cs="Times New Roman"/>
+          <w:bCs/>
+        </w:rPr>
+        <w:t>”</w:t>
+      </w:r>
+      <w:r>
+        <w:rPr>
+          <w:rFonts w:ascii="Times New Roman" w:eastAsia="Times New Roman" w:hAnsi="Times New Roman" w:cs="Times New Roman"/>
+          <w:bCs/>
+        </w:rPr>
+        <w:t xml:space="preserve"> Th</w:t>
+      </w:r>
+      <w:r>
+        <w:rPr>
+          <w:rFonts w:ascii="Times New Roman" w:eastAsia="Times New Roman" w:hAnsi="Times New Roman" w:cs="Times New Roman"/>
+          <w:bCs/>
+        </w:rPr>
+        <w:t xml:space="preserve">is phrase </w:t>
+      </w:r>
+      <w:r>
+        <w:rPr>
+          <w:rFonts w:ascii="Times New Roman" w:eastAsia="Times New Roman" w:hAnsi="Times New Roman" w:cs="Times New Roman"/>
+          <w:bCs/>
+        </w:rPr>
+        <w:t>invites</w:t>
+      </w:r>
+      <w:r>
+        <w:rPr>
+          <w:rFonts w:ascii="Times New Roman" w:eastAsia="Times New Roman" w:hAnsi="Times New Roman" w:cs="Times New Roman"/>
+          <w:bCs/>
+        </w:rPr>
+        <w:t xml:space="preserve"> the audience into </w:t>
+      </w:r>
+      <w:r>
+        <w:rPr>
+          <w:rFonts w:ascii="Times New Roman" w:eastAsia="Times New Roman" w:hAnsi="Times New Roman" w:cs="Times New Roman"/>
+          <w:bCs/>
+        </w:rPr>
+        <w:t xml:space="preserve">the </w:t>
+      </w:r>
+      <w:r>
+        <w:rPr>
+          <w:rFonts w:ascii="Times New Roman" w:eastAsia="Times New Roman" w:hAnsi="Times New Roman" w:cs="Times New Roman"/>
+          <w:bCs/>
+        </w:rPr>
+        <w:t>vocalist’s point of view and offers</w:t>
+      </w:r>
+      <w:r>
+        <w:rPr>
+          <w:rFonts w:ascii="Times New Roman" w:eastAsia="Times New Roman" w:hAnsi="Times New Roman" w:cs="Times New Roman"/>
+          <w:bCs/>
+        </w:rPr>
+        <w:t xml:space="preserve"> them to spend a moment to contemplate</w:t>
+      </w:r>
+      <w:r>
+        <w:rPr>
+          <w:rFonts w:ascii="Times New Roman" w:eastAsia="Times New Roman" w:hAnsi="Times New Roman" w:cs="Times New Roman"/>
+          <w:bCs/>
+        </w:rPr>
+        <w:t xml:space="preserve"> on </w:t>
+      </w:r>
+      <w:r>
+        <w:rPr>
+          <w:rFonts w:ascii="Times New Roman" w:eastAsia="Times New Roman" w:hAnsi="Times New Roman" w:cs="Times New Roman"/>
+          <w:bCs/>
+        </w:rPr>
+        <w:t xml:space="preserve">an emotional </w:t>
+      </w:r>
+      <w:r>
+        <w:rPr>
+          <w:rFonts w:ascii="Times New Roman" w:eastAsia="Times New Roman" w:hAnsi="Times New Roman" w:cs="Times New Roman"/>
+          <w:bCs/>
+        </w:rPr>
+        <w:t xml:space="preserve">level, to “watch the sun rise.” </w:t>
+      </w:r>
+      <w:r>
+        <w:rPr>
+          <w:rFonts w:ascii="Times New Roman" w:eastAsia="Times New Roman" w:hAnsi="Times New Roman" w:cs="Times New Roman"/>
+          <w:bCs/>
+        </w:rPr>
+        <w:t xml:space="preserve">The </w:t>
+      </w:r>
+      <w:r>
+        <w:rPr>
+          <w:rFonts w:ascii="Times New Roman" w:eastAsia="Times New Roman" w:hAnsi="Times New Roman" w:cs="Times New Roman"/>
+          <w:bCs/>
+        </w:rPr>
+        <w:t xml:space="preserve">overall </w:t>
+      </w:r>
+      <w:r>
+        <w:rPr>
+          <w:rFonts w:ascii="Times New Roman" w:eastAsia="Times New Roman" w:hAnsi="Times New Roman" w:cs="Times New Roman"/>
+          <w:bCs/>
+        </w:rPr>
+        <w:t xml:space="preserve">tone </w:t>
+      </w:r>
+      <w:r>
+        <w:rPr>
+          <w:rFonts w:ascii="Times New Roman" w:eastAsia="Times New Roman" w:hAnsi="Times New Roman" w:cs="Times New Roman"/>
+          <w:bCs/>
+        </w:rPr>
+        <w:t xml:space="preserve">throughout the song </w:t>
+      </w:r>
+      <w:r>
+        <w:rPr>
+          <w:rFonts w:ascii="Times New Roman" w:eastAsia="Times New Roman" w:hAnsi="Times New Roman" w:cs="Times New Roman"/>
+          <w:bCs/>
+        </w:rPr>
+        <w:t>is one of restrained anger</w:t>
+      </w:r>
+      <w:r>
+        <w:rPr>
+          <w:rFonts w:ascii="Times New Roman" w:eastAsia="Times New Roman" w:hAnsi="Times New Roman" w:cs="Times New Roman"/>
+          <w:bCs/>
+        </w:rPr>
+        <w:t xml:space="preserve"> that</w:t>
+      </w:r>
+      <w:r>
+        <w:rPr>
+          <w:rFonts w:ascii="Times New Roman" w:eastAsia="Times New Roman" w:hAnsi="Times New Roman" w:cs="Times New Roman"/>
+          <w:bCs/>
+        </w:rPr>
+        <w:t xml:space="preserve"> build</w:t>
+      </w:r>
+      <w:r>
+        <w:rPr>
+          <w:rFonts w:ascii="Times New Roman" w:eastAsia="Times New Roman" w:hAnsi="Times New Roman" w:cs="Times New Roman"/>
+          <w:bCs/>
+        </w:rPr>
+        <w:t>s up</w:t>
+      </w:r>
+      <w:r>
+        <w:rPr>
+          <w:rFonts w:ascii="Times New Roman" w:eastAsia="Times New Roman" w:hAnsi="Times New Roman" w:cs="Times New Roman"/>
+          <w:bCs/>
+        </w:rPr>
+        <w:t xml:space="preserve"> slowly over the course of the song until the </w:t>
+      </w:r>
+      <w:r>
+        <w:rPr>
+          <w:rFonts w:ascii="Times New Roman" w:eastAsia="Times New Roman" w:hAnsi="Times New Roman" w:cs="Times New Roman"/>
+          <w:bCs/>
+        </w:rPr>
+        <w:t xml:space="preserve">climax of the song with that </w:t>
+      </w:r>
+      <w:r>
+        <w:rPr>
+          <w:rFonts w:ascii="Times New Roman" w:eastAsia="Times New Roman" w:hAnsi="Times New Roman" w:cs="Times New Roman"/>
+          <w:bCs/>
+        </w:rPr>
+        <w:t>iconic bassline</w:t>
+      </w:r>
+      <w:r>
+        <w:rPr>
+          <w:rFonts w:ascii="Times New Roman" w:eastAsia="Times New Roman" w:hAnsi="Times New Roman" w:cs="Times New Roman"/>
+          <w:bCs/>
+        </w:rPr>
+        <w:t xml:space="preserve"> in the final stanza</w:t>
+      </w:r>
+      <w:r>
+        <w:rPr>
+          <w:rFonts w:ascii="Times New Roman" w:eastAsia="Times New Roman" w:hAnsi="Times New Roman" w:cs="Times New Roman"/>
+          <w:bCs/>
+        </w:rPr>
+        <w:t>.</w:t>
+      </w:r>
+      <w:r>
+        <w:rPr>
+          <w:rFonts w:ascii="Times New Roman" w:eastAsia="Times New Roman" w:hAnsi="Times New Roman" w:cs="Times New Roman"/>
+          <w:bCs/>
+        </w:rPr>
+        <w:t xml:space="preserve"> </w:t>
+      </w:r>
+      <w:r>
+        <w:rPr>
+          <w:rFonts w:ascii="Times New Roman" w:eastAsia="Times New Roman" w:hAnsi="Times New Roman" w:cs="Times New Roman"/>
+          <w:bCs/>
+        </w:rPr>
+        <w:t xml:space="preserve">In the context of the original song, </w:t>
+      </w:r>
+      <w:r>
+        <w:rPr>
+          <w:rFonts w:ascii="Times New Roman" w:eastAsia="Times New Roman" w:hAnsi="Times New Roman" w:cs="Times New Roman"/>
+          <w:bCs/>
+        </w:rPr>
+        <w:t>“T</w:t>
+      </w:r>
+      <w:r>
+        <w:rPr>
+          <w:rFonts w:ascii="Times New Roman" w:eastAsia="Times New Roman" w:hAnsi="Times New Roman" w:cs="Times New Roman"/>
+          <w:bCs/>
+        </w:rPr>
+        <w:t xml:space="preserve">he </w:t>
+      </w:r>
+      <w:r>
+        <w:rPr>
+          <w:rFonts w:ascii="Times New Roman" w:eastAsia="Times New Roman" w:hAnsi="Times New Roman" w:cs="Times New Roman"/>
+          <w:bCs/>
+        </w:rPr>
+        <w:t>C</w:t>
+      </w:r>
+      <w:r>
+        <w:rPr>
+          <w:rFonts w:ascii="Times New Roman" w:eastAsia="Times New Roman" w:hAnsi="Times New Roman" w:cs="Times New Roman"/>
+          <w:bCs/>
+        </w:rPr>
+        <w:t>hain</w:t>
+      </w:r>
+      <w:r>
+        <w:rPr>
+          <w:rFonts w:ascii="Times New Roman" w:eastAsia="Times New Roman" w:hAnsi="Times New Roman" w:cs="Times New Roman"/>
+          <w:bCs/>
+        </w:rPr>
+        <w:t>”</w:t>
+      </w:r>
+      <w:r>
+        <w:rPr>
+          <w:rFonts w:ascii="Times New Roman" w:eastAsia="Times New Roman" w:hAnsi="Times New Roman" w:cs="Times New Roman"/>
+          <w:bCs/>
+        </w:rPr>
+        <w:t xml:space="preserve"> symbolizes the complex ties that bind people together</w:t>
+      </w:r>
+      <w:r>
+        <w:rPr>
+          <w:rFonts w:ascii="Times New Roman" w:eastAsia="Times New Roman" w:hAnsi="Times New Roman" w:cs="Times New Roman"/>
+          <w:bCs/>
+        </w:rPr>
+        <w:t xml:space="preserve"> </w:t>
+      </w:r>
+      <w:r>
+        <w:rPr>
+          <w:rFonts w:ascii="Times New Roman" w:eastAsia="Times New Roman" w:hAnsi="Times New Roman" w:cs="Times New Roman"/>
+          <w:bCs/>
+        </w:rPr>
+        <w:t>even when trust has been shattered. The final refrain</w:t>
+      </w:r>
+      <w:r>
+        <w:rPr>
+          <w:rFonts w:ascii="Times New Roman" w:eastAsia="Times New Roman" w:hAnsi="Times New Roman" w:cs="Times New Roman"/>
+          <w:bCs/>
+        </w:rPr>
+        <w:t>, “</w:t>
+      </w:r>
+      <w:r>
+        <w:rPr>
+          <w:rFonts w:ascii="Times New Roman" w:eastAsia="Times New Roman" w:hAnsi="Times New Roman" w:cs="Times New Roman"/>
+          <w:bCs/>
+        </w:rPr>
+        <w:t>You will never break the chain</w:t>
+      </w:r>
+      <w:r>
+        <w:rPr>
+          <w:rFonts w:ascii="Times New Roman" w:eastAsia="Times New Roman" w:hAnsi="Times New Roman" w:cs="Times New Roman"/>
+          <w:bCs/>
+        </w:rPr>
+        <w:t xml:space="preserve">”, </w:t>
+      </w:r>
+      <w:r>
+        <w:rPr>
+          <w:rFonts w:ascii="Times New Roman" w:eastAsia="Times New Roman" w:hAnsi="Times New Roman" w:cs="Times New Roman"/>
+          <w:bCs/>
+        </w:rPr>
+        <w:t>feel</w:t>
+      </w:r>
+      <w:r>
+        <w:rPr>
+          <w:rFonts w:ascii="Times New Roman" w:eastAsia="Times New Roman" w:hAnsi="Times New Roman" w:cs="Times New Roman"/>
+          <w:bCs/>
+        </w:rPr>
+        <w:t>s</w:t>
+      </w:r>
+      <w:r>
+        <w:rPr>
+          <w:rFonts w:ascii="Times New Roman" w:eastAsia="Times New Roman" w:hAnsi="Times New Roman" w:cs="Times New Roman"/>
+          <w:bCs/>
+        </w:rPr>
+        <w:t xml:space="preserve"> both desperate </w:t>
+      </w:r>
+      <w:r>
+        <w:rPr>
+          <w:rFonts w:ascii="Times New Roman" w:eastAsia="Times New Roman" w:hAnsi="Times New Roman" w:cs="Times New Roman"/>
+          <w:bCs/>
+        </w:rPr>
+        <w:t xml:space="preserve">in the fact that “you cannot break this Chain” </w:t>
+      </w:r>
+      <w:r>
+        <w:rPr>
+          <w:rFonts w:ascii="Times New Roman" w:eastAsia="Times New Roman" w:hAnsi="Times New Roman" w:cs="Times New Roman"/>
+          <w:bCs/>
+        </w:rPr>
+        <w:t>and resolute</w:t>
+      </w:r>
+      <w:r>
+        <w:rPr>
+          <w:rFonts w:ascii="Times New Roman" w:eastAsia="Times New Roman" w:hAnsi="Times New Roman" w:cs="Times New Roman"/>
+          <w:bCs/>
+        </w:rPr>
+        <w:t xml:space="preserve"> in the sense that “this Chain cannot be broken”</w:t>
+      </w:r>
+      <w:r>
+        <w:rPr>
+          <w:rFonts w:ascii="Times New Roman" w:eastAsia="Times New Roman" w:hAnsi="Times New Roman" w:cs="Times New Roman"/>
+          <w:bCs/>
+        </w:rPr>
+        <w:t>.</w:t>
+      </w:r>
+      <w:r>
+        <w:rPr>
+          <w:rFonts w:ascii="Times New Roman" w:eastAsia="Times New Roman" w:hAnsi="Times New Roman" w:cs="Times New Roman"/>
+          <w:bCs/>
+        </w:rPr>
+        <w:t xml:space="preserve"> </w:t>
+      </w:r>
+      <w:r>
+        <w:rPr>
+          <w:rFonts w:ascii="Times New Roman" w:eastAsia="Times New Roman" w:hAnsi="Times New Roman" w:cs="Times New Roman"/>
+          <w:bCs/>
+        </w:rPr>
+        <w:t>So,</w:t>
+      </w:r>
+      <w:r>
+        <w:rPr>
+          <w:rFonts w:ascii="Times New Roman" w:eastAsia="Times New Roman" w:hAnsi="Times New Roman" w:cs="Times New Roman"/>
+          <w:bCs/>
+        </w:rPr>
+        <w:t xml:space="preserve"> in a way the lyrics are both optimistic and pessimistic at the same time.</w:t>
       </w:r>
     </w:p>
     <w:p>
@@ -159,53 +844,6 @@
         <w:spacing w:line="360" w:lineRule="auto"/>
         <w:rPr>
           <w:rFonts w:ascii="Times New Roman" w:eastAsia="Times New Roman" w:hAnsi="Times New Roman" w:cs="Times New Roman"/>
-          <w:b/>
-        </w:rPr>
-      </w:pPr>
-      <w:r>
-        <w:rPr>
-          <w:rFonts w:ascii="Times New Roman" w:eastAsia="Times New Roman" w:hAnsi="Times New Roman" w:cs="Times New Roman"/>
-          <w:b/>
-        </w:rPr>
-        <w:br w:type="column"/>
-      </w:r>
-      <w:r>
-        <w:rPr>
-          <w:rFonts w:ascii="Times New Roman" w:eastAsia="Times New Roman" w:hAnsi="Times New Roman" w:cs="Times New Roman"/>
-          <w:b/>
-        </w:rPr>
-        <w:lastRenderedPageBreak/>
-        <w:t>The Tantric Cover</w:t>
-      </w:r>
-      <w:r>
-        <w:rPr>
-          <w:rFonts w:ascii="Times New Roman" w:eastAsia="Times New Roman" w:hAnsi="Times New Roman" w:cs="Times New Roman"/>
-          <w:b/>
-        </w:rPr>
-        <w:t>:</w:t>
-      </w:r>
-    </w:p>
-    <w:p>
-      <w:pPr>
-        <w:spacing w:line="360" w:lineRule="auto"/>
-        <w:rPr>
-          <w:rFonts w:ascii="Times New Roman" w:eastAsia="Times New Roman" w:hAnsi="Times New Roman" w:cs="Times New Roman"/>
-          <w:bCs/>
-        </w:rPr>
-      </w:pPr>
-      <w:r>
-        <w:rPr>
-          <w:rFonts w:ascii="Times New Roman" w:eastAsia="Times New Roman" w:hAnsi="Times New Roman" w:cs="Times New Roman"/>
-          <w:bCs/>
-        </w:rPr>
-        <w:t>Write stuff</w:t>
-      </w:r>
-    </w:p>
-    <w:p>
-      <w:pPr>
-        <w:spacing w:line="360" w:lineRule="auto"/>
-        <w:rPr>
-          <w:rFonts w:ascii="Times New Roman" w:eastAsia="Times New Roman" w:hAnsi="Times New Roman" w:cs="Times New Roman"/>
           <w:bCs/>
         </w:rPr>
       </w:pPr>
@@ -231,7 +869,7 @@
           <w:b/>
         </w:rPr>
         <w:lastRenderedPageBreak/>
-        <w:t>The Three Days Grace Cover</w:t>
+        <w:t>The Tantric Cover</w:t>
       </w:r>
       <w:r>
         <w:rPr>
@@ -254,7 +892,497 @@
           <w:rFonts w:ascii="Times New Roman" w:eastAsia="Times New Roman" w:hAnsi="Times New Roman" w:cs="Times New Roman"/>
           <w:bCs/>
         </w:rPr>
-        <w:t>Write stuff</w:t>
+        <w:t xml:space="preserve">The </w:t>
+      </w:r>
+      <w:r>
+        <w:rPr>
+          <w:rFonts w:ascii="Times New Roman" w:eastAsia="Times New Roman" w:hAnsi="Times New Roman" w:cs="Times New Roman"/>
+          <w:bCs/>
+        </w:rPr>
+        <w:t xml:space="preserve">Tantric cover leans </w:t>
+      </w:r>
+      <w:r>
+        <w:rPr>
+          <w:rFonts w:ascii="Times New Roman" w:eastAsia="Times New Roman" w:hAnsi="Times New Roman" w:cs="Times New Roman"/>
+          <w:bCs/>
+        </w:rPr>
+        <w:t>more into hard-rock</w:t>
+      </w:r>
+      <w:r>
+        <w:rPr>
+          <w:rFonts w:ascii="Times New Roman" w:eastAsia="Times New Roman" w:hAnsi="Times New Roman" w:cs="Times New Roman"/>
+          <w:bCs/>
+        </w:rPr>
+        <w:t xml:space="preserve"> aesthetics</w:t>
+      </w:r>
+      <w:r>
+        <w:rPr>
+          <w:rFonts w:ascii="Times New Roman" w:eastAsia="Times New Roman" w:hAnsi="Times New Roman" w:cs="Times New Roman"/>
+          <w:bCs/>
+        </w:rPr>
+        <w:t xml:space="preserve"> by</w:t>
+      </w:r>
+      <w:r>
+        <w:rPr>
+          <w:rFonts w:ascii="Times New Roman" w:eastAsia="Times New Roman" w:hAnsi="Times New Roman" w:cs="Times New Roman"/>
+          <w:bCs/>
+        </w:rPr>
+        <w:t xml:space="preserve"> employing heavier guitar distortion and a slower, more brooding pace</w:t>
+      </w:r>
+      <w:r>
+        <w:rPr>
+          <w:rFonts w:ascii="Times New Roman" w:eastAsia="Times New Roman" w:hAnsi="Times New Roman" w:cs="Times New Roman"/>
+          <w:bCs/>
+        </w:rPr>
+        <w:t xml:space="preserve"> and rhythm</w:t>
+      </w:r>
+      <w:r>
+        <w:rPr>
+          <w:rFonts w:ascii="Times New Roman" w:eastAsia="Times New Roman" w:hAnsi="Times New Roman" w:cs="Times New Roman"/>
+          <w:bCs/>
+        </w:rPr>
+        <w:t>. Their diction</w:t>
+      </w:r>
+      <w:r>
+        <w:rPr>
+          <w:rFonts w:ascii="Times New Roman" w:eastAsia="Times New Roman" w:hAnsi="Times New Roman" w:cs="Times New Roman"/>
+          <w:bCs/>
+        </w:rPr>
+        <w:t>/lyrics</w:t>
+      </w:r>
+      <w:r>
+        <w:rPr>
+          <w:rFonts w:ascii="Times New Roman" w:eastAsia="Times New Roman" w:hAnsi="Times New Roman" w:cs="Times New Roman"/>
+          <w:bCs/>
+        </w:rPr>
+        <w:t xml:space="preserve"> remain</w:t>
+      </w:r>
+      <w:r>
+        <w:rPr>
+          <w:rFonts w:ascii="Times New Roman" w:eastAsia="Times New Roman" w:hAnsi="Times New Roman" w:cs="Times New Roman"/>
+          <w:bCs/>
+        </w:rPr>
+        <w:t>s</w:t>
+      </w:r>
+      <w:r>
+        <w:rPr>
+          <w:rFonts w:ascii="Times New Roman" w:eastAsia="Times New Roman" w:hAnsi="Times New Roman" w:cs="Times New Roman"/>
+          <w:bCs/>
+        </w:rPr>
+        <w:t xml:space="preserve"> </w:t>
+      </w:r>
+      <w:r>
+        <w:rPr>
+          <w:rFonts w:ascii="Times New Roman" w:eastAsia="Times New Roman" w:hAnsi="Times New Roman" w:cs="Times New Roman"/>
+          <w:bCs/>
+        </w:rPr>
+        <w:t>mostly</w:t>
+      </w:r>
+      <w:r>
+        <w:rPr>
+          <w:rFonts w:ascii="Times New Roman" w:eastAsia="Times New Roman" w:hAnsi="Times New Roman" w:cs="Times New Roman"/>
+          <w:bCs/>
+        </w:rPr>
+        <w:t xml:space="preserve"> faithful to </w:t>
+      </w:r>
+      <w:r>
+        <w:rPr>
+          <w:rFonts w:ascii="Times New Roman" w:eastAsia="Times New Roman" w:hAnsi="Times New Roman" w:cs="Times New Roman"/>
+          <w:bCs/>
+        </w:rPr>
+        <w:t>that of the</w:t>
+      </w:r>
+      <w:r>
+        <w:rPr>
+          <w:rFonts w:ascii="Times New Roman" w:eastAsia="Times New Roman" w:hAnsi="Times New Roman" w:cs="Times New Roman"/>
+          <w:bCs/>
+        </w:rPr>
+        <w:t xml:space="preserve"> original </w:t>
+      </w:r>
+      <w:r>
+        <w:rPr>
+          <w:rFonts w:ascii="Times New Roman" w:eastAsia="Times New Roman" w:hAnsi="Times New Roman" w:cs="Times New Roman"/>
+          <w:bCs/>
+        </w:rPr>
+        <w:t>version</w:t>
+      </w:r>
+      <w:r>
+        <w:rPr>
+          <w:rFonts w:ascii="Times New Roman" w:eastAsia="Times New Roman" w:hAnsi="Times New Roman" w:cs="Times New Roman"/>
+          <w:bCs/>
+        </w:rPr>
+        <w:t xml:space="preserve">, but </w:t>
+      </w:r>
+      <w:r>
+        <w:rPr>
+          <w:rFonts w:ascii="Times New Roman" w:eastAsia="Times New Roman" w:hAnsi="Times New Roman" w:cs="Times New Roman"/>
+          <w:bCs/>
+        </w:rPr>
+        <w:t xml:space="preserve">how </w:t>
+      </w:r>
+      <w:r>
+        <w:rPr>
+          <w:rFonts w:ascii="Times New Roman" w:eastAsia="Times New Roman" w:hAnsi="Times New Roman" w:cs="Times New Roman"/>
+          <w:bCs/>
+        </w:rPr>
+        <w:t xml:space="preserve">the </w:t>
+      </w:r>
+      <w:r>
+        <w:rPr>
+          <w:rFonts w:ascii="Times New Roman" w:eastAsia="Times New Roman" w:hAnsi="Times New Roman" w:cs="Times New Roman"/>
+          <w:bCs/>
+        </w:rPr>
+        <w:t xml:space="preserve">lines are </w:t>
+      </w:r>
+      <w:r>
+        <w:rPr>
+          <w:rFonts w:ascii="Times New Roman" w:eastAsia="Times New Roman" w:hAnsi="Times New Roman" w:cs="Times New Roman"/>
+          <w:bCs/>
+        </w:rPr>
+        <w:t>deliver</w:t>
+      </w:r>
+      <w:r>
+        <w:rPr>
+          <w:rFonts w:ascii="Times New Roman" w:eastAsia="Times New Roman" w:hAnsi="Times New Roman" w:cs="Times New Roman"/>
+          <w:bCs/>
+        </w:rPr>
+        <w:t>ed</w:t>
+      </w:r>
+      <w:r>
+        <w:rPr>
+          <w:rFonts w:ascii="Times New Roman" w:eastAsia="Times New Roman" w:hAnsi="Times New Roman" w:cs="Times New Roman"/>
+          <w:bCs/>
+        </w:rPr>
+        <w:t xml:space="preserve"> alter</w:t>
+      </w:r>
+      <w:r>
+        <w:rPr>
+          <w:rFonts w:ascii="Times New Roman" w:eastAsia="Times New Roman" w:hAnsi="Times New Roman" w:cs="Times New Roman"/>
+          <w:bCs/>
+        </w:rPr>
+        <w:t>s</w:t>
+      </w:r>
+      <w:r>
+        <w:rPr>
+          <w:rFonts w:ascii="Times New Roman" w:eastAsia="Times New Roman" w:hAnsi="Times New Roman" w:cs="Times New Roman"/>
+          <w:bCs/>
+        </w:rPr>
+        <w:t xml:space="preserve"> their weight. Where Fleetwood Mac's version spoke with </w:t>
+      </w:r>
+      <w:r>
+        <w:rPr>
+          <w:rFonts w:ascii="Times New Roman" w:eastAsia="Times New Roman" w:hAnsi="Times New Roman" w:cs="Times New Roman"/>
+          <w:bCs/>
+        </w:rPr>
+        <w:t xml:space="preserve">a </w:t>
+      </w:r>
+      <w:r>
+        <w:rPr>
+          <w:rFonts w:ascii="Times New Roman" w:eastAsia="Times New Roman" w:hAnsi="Times New Roman" w:cs="Times New Roman"/>
+          <w:bCs/>
+        </w:rPr>
+        <w:t>collective anguish, Tantric</w:t>
+      </w:r>
+      <w:r>
+        <w:rPr>
+          <w:rFonts w:ascii="Times New Roman" w:eastAsia="Times New Roman" w:hAnsi="Times New Roman" w:cs="Times New Roman"/>
+          <w:bCs/>
+        </w:rPr>
+        <w:t>’s</w:t>
+      </w:r>
+      <w:r>
+        <w:rPr>
+          <w:rFonts w:ascii="Times New Roman" w:eastAsia="Times New Roman" w:hAnsi="Times New Roman" w:cs="Times New Roman"/>
+          <w:bCs/>
+        </w:rPr>
+        <w:t xml:space="preserve"> vocalist exudes </w:t>
+      </w:r>
+      <w:r>
+        <w:rPr>
+          <w:rFonts w:ascii="Times New Roman" w:eastAsia="Times New Roman" w:hAnsi="Times New Roman" w:cs="Times New Roman"/>
+          <w:bCs/>
+        </w:rPr>
+        <w:t xml:space="preserve">a sense of </w:t>
+      </w:r>
+      <w:r>
+        <w:rPr>
+          <w:rFonts w:ascii="Times New Roman" w:eastAsia="Times New Roman" w:hAnsi="Times New Roman" w:cs="Times New Roman"/>
+          <w:bCs/>
+        </w:rPr>
+        <w:t>isolated bitterness. The tone shifts from tense unity to individual despair</w:t>
+      </w:r>
+      <w:r>
+        <w:rPr>
+          <w:rFonts w:ascii="Times New Roman" w:eastAsia="Times New Roman" w:hAnsi="Times New Roman" w:cs="Times New Roman"/>
+          <w:bCs/>
+        </w:rPr>
+        <w:t xml:space="preserve"> and gives off a more “darker and menacing</w:t>
+      </w:r>
+      <w:r>
+        <w:rPr>
+          <w:rFonts w:ascii="Times New Roman" w:eastAsia="Times New Roman" w:hAnsi="Times New Roman" w:cs="Times New Roman"/>
+          <w:bCs/>
+        </w:rPr>
+        <w:t>” feeling</w:t>
+      </w:r>
+      <w:r>
+        <w:rPr>
+          <w:rFonts w:ascii="Times New Roman" w:eastAsia="Times New Roman" w:hAnsi="Times New Roman" w:cs="Times New Roman"/>
+          <w:bCs/>
+        </w:rPr>
+        <w:t xml:space="preserve">. </w:t>
+      </w:r>
+      <w:r>
+        <w:rPr>
+          <w:rFonts w:ascii="Times New Roman" w:eastAsia="Times New Roman" w:hAnsi="Times New Roman" w:cs="Times New Roman"/>
+          <w:bCs/>
+        </w:rPr>
+        <w:t>The s</w:t>
+      </w:r>
+      <w:r>
+        <w:rPr>
+          <w:rFonts w:ascii="Times New Roman" w:eastAsia="Times New Roman" w:hAnsi="Times New Roman" w:cs="Times New Roman"/>
+          <w:bCs/>
+        </w:rPr>
+        <w:t>ound</w:t>
+      </w:r>
+      <w:r>
+        <w:rPr>
+          <w:rFonts w:ascii="Times New Roman" w:eastAsia="Times New Roman" w:hAnsi="Times New Roman" w:cs="Times New Roman"/>
+          <w:bCs/>
+        </w:rPr>
+        <w:t xml:space="preserve"> </w:t>
+      </w:r>
+      <w:r>
+        <w:rPr>
+          <w:rFonts w:ascii="Times New Roman" w:eastAsia="Times New Roman" w:hAnsi="Times New Roman" w:cs="Times New Roman"/>
+          <w:bCs/>
+        </w:rPr>
+        <w:t>plays a</w:t>
+      </w:r>
+      <w:r>
+        <w:rPr>
+          <w:rFonts w:ascii="Times New Roman" w:eastAsia="Times New Roman" w:hAnsi="Times New Roman" w:cs="Times New Roman"/>
+          <w:bCs/>
+        </w:rPr>
+        <w:t>n</w:t>
+      </w:r>
+      <w:r>
+        <w:rPr>
+          <w:rFonts w:ascii="Times New Roman" w:eastAsia="Times New Roman" w:hAnsi="Times New Roman" w:cs="Times New Roman"/>
+          <w:bCs/>
+        </w:rPr>
+        <w:t xml:space="preserve"> </w:t>
+      </w:r>
+      <w:r>
+        <w:rPr>
+          <w:rFonts w:ascii="Times New Roman" w:eastAsia="Times New Roman" w:hAnsi="Times New Roman" w:cs="Times New Roman"/>
+          <w:bCs/>
+        </w:rPr>
+        <w:t>important</w:t>
+      </w:r>
+      <w:r>
+        <w:rPr>
+          <w:rFonts w:ascii="Times New Roman" w:eastAsia="Times New Roman" w:hAnsi="Times New Roman" w:cs="Times New Roman"/>
+          <w:bCs/>
+        </w:rPr>
+        <w:t xml:space="preserve"> role</w:t>
+      </w:r>
+      <w:r>
+        <w:rPr>
+          <w:rFonts w:ascii="Times New Roman" w:eastAsia="Times New Roman" w:hAnsi="Times New Roman" w:cs="Times New Roman"/>
+          <w:bCs/>
+        </w:rPr>
+        <w:t xml:space="preserve"> here</w:t>
+      </w:r>
+      <w:r>
+        <w:rPr>
+          <w:rFonts w:ascii="Times New Roman" w:eastAsia="Times New Roman" w:hAnsi="Times New Roman" w:cs="Times New Roman"/>
+          <w:bCs/>
+        </w:rPr>
+        <w:t xml:space="preserve"> with</w:t>
+      </w:r>
+      <w:r>
+        <w:rPr>
+          <w:rFonts w:ascii="Times New Roman" w:eastAsia="Times New Roman" w:hAnsi="Times New Roman" w:cs="Times New Roman"/>
+          <w:bCs/>
+        </w:rPr>
+        <w:t xml:space="preserve"> the use of heavier, dragging instrumentation creates a sense of being trapped or </w:t>
+      </w:r>
+      <w:r>
+        <w:rPr>
+          <w:rFonts w:ascii="Times New Roman" w:eastAsia="Times New Roman" w:hAnsi="Times New Roman" w:cs="Times New Roman"/>
+          <w:bCs/>
+        </w:rPr>
+        <w:t>being dragged down</w:t>
+      </w:r>
+      <w:r>
+        <w:rPr>
+          <w:rFonts w:ascii="Times New Roman" w:eastAsia="Times New Roman" w:hAnsi="Times New Roman" w:cs="Times New Roman"/>
+          <w:bCs/>
+        </w:rPr>
+        <w:t xml:space="preserve">. </w:t>
+      </w:r>
+      <w:r>
+        <w:rPr>
+          <w:rFonts w:ascii="Times New Roman" w:eastAsia="Times New Roman" w:hAnsi="Times New Roman" w:cs="Times New Roman"/>
+          <w:bCs/>
+        </w:rPr>
+        <w:t xml:space="preserve">Like </w:t>
+      </w:r>
+      <w:r>
+        <w:rPr>
+          <w:rFonts w:ascii="Times New Roman" w:eastAsia="Times New Roman" w:hAnsi="Times New Roman" w:cs="Times New Roman"/>
+          <w:bCs/>
+        </w:rPr>
+        <w:t xml:space="preserve">this version gives off the feeling of being </w:t>
+      </w:r>
+      <w:r>
+        <w:rPr>
+          <w:rFonts w:ascii="Times New Roman" w:eastAsia="Times New Roman" w:hAnsi="Times New Roman" w:cs="Times New Roman"/>
+          <w:bCs/>
+        </w:rPr>
+        <w:t>“</w:t>
+      </w:r>
+      <w:r>
+        <w:rPr>
+          <w:rFonts w:ascii="Times New Roman" w:eastAsia="Times New Roman" w:hAnsi="Times New Roman" w:cs="Times New Roman"/>
+          <w:bCs/>
+        </w:rPr>
+        <w:t xml:space="preserve">physically </w:t>
+      </w:r>
+      <w:r>
+        <w:rPr>
+          <w:rFonts w:ascii="Times New Roman" w:eastAsia="Times New Roman" w:hAnsi="Times New Roman" w:cs="Times New Roman"/>
+          <w:bCs/>
+        </w:rPr>
+        <w:t>bound</w:t>
+      </w:r>
+      <w:r>
+        <w:rPr>
+          <w:rFonts w:ascii="Times New Roman" w:eastAsia="Times New Roman" w:hAnsi="Times New Roman" w:cs="Times New Roman"/>
+          <w:bCs/>
+        </w:rPr>
+        <w:t xml:space="preserve"> by Chains</w:t>
+      </w:r>
+      <w:r>
+        <w:rPr>
+          <w:rFonts w:ascii="Times New Roman" w:eastAsia="Times New Roman" w:hAnsi="Times New Roman" w:cs="Times New Roman"/>
+          <w:bCs/>
+        </w:rPr>
+        <w:t>”</w:t>
+      </w:r>
+      <w:r>
+        <w:rPr>
+          <w:rFonts w:ascii="Times New Roman" w:eastAsia="Times New Roman" w:hAnsi="Times New Roman" w:cs="Times New Roman"/>
+          <w:bCs/>
+        </w:rPr>
+        <w:t xml:space="preserve"> </w:t>
+      </w:r>
+      <w:r>
+        <w:rPr>
+          <w:rFonts w:ascii="Times New Roman" w:eastAsia="Times New Roman" w:hAnsi="Times New Roman" w:cs="Times New Roman"/>
+          <w:bCs/>
+        </w:rPr>
+        <w:t>that are holding you back.</w:t>
+      </w:r>
+      <w:r>
+        <w:rPr>
+          <w:rFonts w:ascii="Times New Roman" w:eastAsia="Times New Roman" w:hAnsi="Times New Roman" w:cs="Times New Roman"/>
+          <w:bCs/>
+        </w:rPr>
+        <w:t xml:space="preserve"> </w:t>
+      </w:r>
+      <w:r>
+        <w:rPr>
+          <w:rFonts w:ascii="Times New Roman" w:eastAsia="Times New Roman" w:hAnsi="Times New Roman" w:cs="Times New Roman"/>
+          <w:bCs/>
+        </w:rPr>
+        <w:t>In this version</w:t>
+      </w:r>
+      <w:r>
+        <w:rPr>
+          <w:rFonts w:ascii="Times New Roman" w:eastAsia="Times New Roman" w:hAnsi="Times New Roman" w:cs="Times New Roman"/>
+          <w:bCs/>
+        </w:rPr>
+        <w:t xml:space="preserve"> of</w:t>
+      </w:r>
+      <w:r>
+        <w:rPr>
+          <w:rFonts w:ascii="Times New Roman" w:eastAsia="Times New Roman" w:hAnsi="Times New Roman" w:cs="Times New Roman"/>
+          <w:bCs/>
+        </w:rPr>
+        <w:t xml:space="preserve"> </w:t>
+      </w:r>
+      <w:r>
+        <w:rPr>
+          <w:rFonts w:ascii="Times New Roman" w:eastAsia="Times New Roman" w:hAnsi="Times New Roman" w:cs="Times New Roman"/>
+          <w:bCs/>
+        </w:rPr>
+        <w:t>“T</w:t>
+      </w:r>
+      <w:r>
+        <w:rPr>
+          <w:rFonts w:ascii="Times New Roman" w:eastAsia="Times New Roman" w:hAnsi="Times New Roman" w:cs="Times New Roman"/>
+          <w:bCs/>
+        </w:rPr>
+        <w:t xml:space="preserve">he </w:t>
+      </w:r>
+      <w:r>
+        <w:rPr>
+          <w:rFonts w:ascii="Times New Roman" w:eastAsia="Times New Roman" w:hAnsi="Times New Roman" w:cs="Times New Roman"/>
+          <w:bCs/>
+        </w:rPr>
+        <w:t>C</w:t>
+      </w:r>
+      <w:r>
+        <w:rPr>
+          <w:rFonts w:ascii="Times New Roman" w:eastAsia="Times New Roman" w:hAnsi="Times New Roman" w:cs="Times New Roman"/>
+          <w:bCs/>
+        </w:rPr>
+        <w:t>hain</w:t>
+      </w:r>
+      <w:r>
+        <w:rPr>
+          <w:rFonts w:ascii="Times New Roman" w:eastAsia="Times New Roman" w:hAnsi="Times New Roman" w:cs="Times New Roman"/>
+          <w:bCs/>
+        </w:rPr>
+        <w:t>”</w:t>
+      </w:r>
+      <w:r>
+        <w:rPr>
+          <w:rFonts w:ascii="Times New Roman" w:eastAsia="Times New Roman" w:hAnsi="Times New Roman" w:cs="Times New Roman"/>
+          <w:bCs/>
+        </w:rPr>
+        <w:t xml:space="preserve"> </w:t>
+      </w:r>
+      <w:r>
+        <w:rPr>
+          <w:rFonts w:ascii="Times New Roman" w:eastAsia="Times New Roman" w:hAnsi="Times New Roman" w:cs="Times New Roman"/>
+          <w:bCs/>
+        </w:rPr>
+        <w:t xml:space="preserve">it </w:t>
+      </w:r>
+      <w:r>
+        <w:rPr>
+          <w:rFonts w:ascii="Times New Roman" w:eastAsia="Times New Roman" w:hAnsi="Times New Roman" w:cs="Times New Roman"/>
+          <w:bCs/>
+        </w:rPr>
+        <w:t xml:space="preserve">feels less like a bond that </w:t>
+      </w:r>
+      <w:r>
+        <w:rPr>
+          <w:rFonts w:ascii="Times New Roman" w:eastAsia="Times New Roman" w:hAnsi="Times New Roman" w:cs="Times New Roman"/>
+          <w:bCs/>
+        </w:rPr>
+        <w:t xml:space="preserve">one </w:t>
+      </w:r>
+      <w:r>
+        <w:rPr>
+          <w:rFonts w:ascii="Times New Roman" w:eastAsia="Times New Roman" w:hAnsi="Times New Roman" w:cs="Times New Roman"/>
+          <w:bCs/>
+        </w:rPr>
+        <w:t>must endure and more like a burden one struggles to escape.</w:t>
       </w:r>
     </w:p>
     <w:p>
@@ -279,15 +1407,7 @@
           <w:rFonts w:ascii="Times New Roman" w:eastAsia="Times New Roman" w:hAnsi="Times New Roman" w:cs="Times New Roman"/>
           <w:b/>
         </w:rPr>
-        <w:br w:type="column"/>
-      </w:r>
-      <w:r>
-        <w:rPr>
-          <w:rFonts w:ascii="Times New Roman" w:eastAsia="Times New Roman" w:hAnsi="Times New Roman" w:cs="Times New Roman"/>
-          <w:b/>
-        </w:rPr>
-        <w:lastRenderedPageBreak/>
-        <w:t>The Evanescence Cover</w:t>
+        <w:t>The Three Days Grace Cover</w:t>
       </w:r>
       <w:r>
         <w:rPr>
@@ -310,7 +1430,317 @@
           <w:rFonts w:ascii="Times New Roman" w:eastAsia="Times New Roman" w:hAnsi="Times New Roman" w:cs="Times New Roman"/>
           <w:bCs/>
         </w:rPr>
-        <w:t>Write stuff</w:t>
+        <w:t xml:space="preserve">I first encountered </w:t>
+      </w:r>
+      <w:r>
+        <w:rPr>
+          <w:rFonts w:ascii="Times New Roman" w:eastAsia="Times New Roman" w:hAnsi="Times New Roman" w:cs="Times New Roman"/>
+          <w:bCs/>
+        </w:rPr>
+        <w:t>“</w:t>
+      </w:r>
+      <w:r>
+        <w:rPr>
+          <w:rFonts w:ascii="Times New Roman" w:eastAsia="Times New Roman" w:hAnsi="Times New Roman" w:cs="Times New Roman"/>
+          <w:bCs/>
+        </w:rPr>
+        <w:t>The Chain</w:t>
+      </w:r>
+      <w:r>
+        <w:rPr>
+          <w:rFonts w:ascii="Times New Roman" w:eastAsia="Times New Roman" w:hAnsi="Times New Roman" w:cs="Times New Roman"/>
+          <w:bCs/>
+        </w:rPr>
+        <w:t>”</w:t>
+      </w:r>
+      <w:r>
+        <w:rPr>
+          <w:rFonts w:ascii="Times New Roman" w:eastAsia="Times New Roman" w:hAnsi="Times New Roman" w:cs="Times New Roman"/>
+          <w:bCs/>
+        </w:rPr>
+        <w:t xml:space="preserve"> through</w:t>
+      </w:r>
+      <w:r>
+        <w:rPr>
+          <w:rFonts w:ascii="Times New Roman" w:eastAsia="Times New Roman" w:hAnsi="Times New Roman" w:cs="Times New Roman"/>
+          <w:bCs/>
+        </w:rPr>
+        <w:t xml:space="preserve"> </w:t>
+      </w:r>
+      <w:r>
+        <w:rPr>
+          <w:rFonts w:ascii="Times New Roman" w:eastAsia="Times New Roman" w:hAnsi="Times New Roman" w:cs="Times New Roman"/>
+          <w:bCs/>
+        </w:rPr>
+        <w:t xml:space="preserve">Three Days Grace’s </w:t>
+      </w:r>
+      <w:r>
+        <w:rPr>
+          <w:rFonts w:ascii="Times New Roman" w:eastAsia="Times New Roman" w:hAnsi="Times New Roman" w:cs="Times New Roman"/>
+          <w:bCs/>
+        </w:rPr>
+        <w:t>cover</w:t>
+      </w:r>
+      <w:r>
+        <w:rPr>
+          <w:rFonts w:ascii="Times New Roman" w:eastAsia="Times New Roman" w:hAnsi="Times New Roman" w:cs="Times New Roman"/>
+          <w:bCs/>
+        </w:rPr>
+        <w:t xml:space="preserve"> and grew up with that sound, so their take feels like the song’s “default” version to me</w:t>
+      </w:r>
+      <w:r>
+        <w:rPr>
+          <w:rFonts w:ascii="Times New Roman" w:eastAsia="Times New Roman" w:hAnsi="Times New Roman" w:cs="Times New Roman"/>
+          <w:bCs/>
+        </w:rPr>
+        <w:t xml:space="preserve"> and is the version that I am most familiar with</w:t>
+      </w:r>
+      <w:r>
+        <w:rPr>
+          <w:rFonts w:ascii="Times New Roman" w:eastAsia="Times New Roman" w:hAnsi="Times New Roman" w:cs="Times New Roman"/>
+          <w:bCs/>
+        </w:rPr>
+        <w:t xml:space="preserve">. </w:t>
+      </w:r>
+      <w:r>
+        <w:rPr>
+          <w:rFonts w:ascii="Times New Roman" w:eastAsia="Times New Roman" w:hAnsi="Times New Roman" w:cs="Times New Roman"/>
+          <w:bCs/>
+        </w:rPr>
+        <w:t xml:space="preserve">While so </w:t>
+      </w:r>
+      <w:r>
+        <w:rPr>
+          <w:rFonts w:ascii="Times New Roman" w:eastAsia="Times New Roman" w:hAnsi="Times New Roman" w:cs="Times New Roman"/>
+          <w:bCs/>
+        </w:rPr>
+        <w:t>far,</w:t>
+      </w:r>
+      <w:r>
+        <w:rPr>
+          <w:rFonts w:ascii="Times New Roman" w:eastAsia="Times New Roman" w:hAnsi="Times New Roman" w:cs="Times New Roman"/>
+          <w:bCs/>
+        </w:rPr>
+        <w:t xml:space="preserve"> I’ve discussed how </w:t>
+      </w:r>
+      <w:r>
+        <w:rPr>
+          <w:rFonts w:ascii="Times New Roman" w:eastAsia="Times New Roman" w:hAnsi="Times New Roman" w:cs="Times New Roman"/>
+          <w:bCs/>
+        </w:rPr>
+        <w:t xml:space="preserve">“The Chain” represents interpersonal bonds and struggles, I would like to propose the Three Days Grace cover </w:t>
+      </w:r>
+      <w:r>
+        <w:rPr>
+          <w:rFonts w:ascii="Times New Roman" w:eastAsia="Times New Roman" w:hAnsi="Times New Roman" w:cs="Times New Roman"/>
+          <w:bCs/>
+        </w:rPr>
+        <w:t xml:space="preserve">is telling the story of an “intrapersonal struggle” instead. </w:t>
+      </w:r>
+      <w:r>
+        <w:rPr>
+          <w:rFonts w:ascii="Times New Roman" w:eastAsia="Times New Roman" w:hAnsi="Times New Roman" w:cs="Times New Roman"/>
+          <w:bCs/>
+        </w:rPr>
+        <w:t xml:space="preserve">There is </w:t>
+      </w:r>
+      <w:proofErr w:type="gramStart"/>
+      <w:r>
+        <w:rPr>
+          <w:rFonts w:ascii="Times New Roman" w:eastAsia="Times New Roman" w:hAnsi="Times New Roman" w:cs="Times New Roman"/>
+          <w:bCs/>
+        </w:rPr>
+        <w:t>actually one</w:t>
+      </w:r>
+      <w:proofErr w:type="gramEnd"/>
+      <w:r>
+        <w:rPr>
+          <w:rFonts w:ascii="Times New Roman" w:eastAsia="Times New Roman" w:hAnsi="Times New Roman" w:cs="Times New Roman"/>
+          <w:bCs/>
+        </w:rPr>
+        <w:t xml:space="preserve"> major difference in the lyrics</w:t>
+      </w:r>
+      <w:r>
+        <w:rPr>
+          <w:rFonts w:ascii="Times New Roman" w:eastAsia="Times New Roman" w:hAnsi="Times New Roman" w:cs="Times New Roman"/>
+          <w:bCs/>
+        </w:rPr>
+        <w:t xml:space="preserve">. At the last stanza </w:t>
+      </w:r>
+      <w:r>
+        <w:rPr>
+          <w:rFonts w:ascii="Times New Roman" w:eastAsia="Times New Roman" w:hAnsi="Times New Roman" w:cs="Times New Roman"/>
+          <w:bCs/>
+        </w:rPr>
+        <w:t xml:space="preserve">the original </w:t>
+      </w:r>
+      <w:r>
+        <w:rPr>
+          <w:rFonts w:ascii="Times New Roman" w:eastAsia="Times New Roman" w:hAnsi="Times New Roman" w:cs="Times New Roman"/>
+          <w:bCs/>
+        </w:rPr>
+        <w:t>had</w:t>
+      </w:r>
+      <w:r>
+        <w:rPr>
+          <w:rFonts w:ascii="Times New Roman" w:eastAsia="Times New Roman" w:hAnsi="Times New Roman" w:cs="Times New Roman"/>
+          <w:bCs/>
+        </w:rPr>
+        <w:t>,</w:t>
+      </w:r>
+      <w:r>
+        <w:rPr>
+          <w:rFonts w:ascii="Times New Roman" w:eastAsia="Times New Roman" w:hAnsi="Times New Roman" w:cs="Times New Roman"/>
+          <w:bCs/>
+        </w:rPr>
+        <w:t xml:space="preserve"> “Chain! Keep us together”</w:t>
+      </w:r>
+      <w:r>
+        <w:rPr>
+          <w:rFonts w:ascii="Times New Roman" w:eastAsia="Times New Roman" w:hAnsi="Times New Roman" w:cs="Times New Roman"/>
+          <w:bCs/>
+        </w:rPr>
+        <w:t>,</w:t>
+      </w:r>
+      <w:r>
+        <w:rPr>
+          <w:rFonts w:ascii="Times New Roman" w:eastAsia="Times New Roman" w:hAnsi="Times New Roman" w:cs="Times New Roman"/>
+          <w:bCs/>
+        </w:rPr>
+        <w:t xml:space="preserve"> </w:t>
+      </w:r>
+      <w:r>
+        <w:rPr>
+          <w:rFonts w:ascii="Times New Roman" w:eastAsia="Times New Roman" w:hAnsi="Times New Roman" w:cs="Times New Roman"/>
+          <w:bCs/>
+        </w:rPr>
+        <w:t>alluding</w:t>
+      </w:r>
+      <w:r>
+        <w:rPr>
+          <w:rFonts w:ascii="Times New Roman" w:eastAsia="Times New Roman" w:hAnsi="Times New Roman" w:cs="Times New Roman"/>
+          <w:bCs/>
+        </w:rPr>
+        <w:t xml:space="preserve"> to some type of interpersonal relationship, but in the Three Days Grace version </w:t>
+      </w:r>
+      <w:r>
+        <w:rPr>
+          <w:rFonts w:ascii="Times New Roman" w:eastAsia="Times New Roman" w:hAnsi="Times New Roman" w:cs="Times New Roman"/>
+          <w:bCs/>
+        </w:rPr>
+        <w:t>it is now, “</w:t>
+      </w:r>
+      <w:r>
+        <w:rPr>
+          <w:rFonts w:ascii="Times New Roman" w:eastAsia="Times New Roman" w:hAnsi="Times New Roman" w:cs="Times New Roman"/>
+          <w:bCs/>
+        </w:rPr>
+        <w:t>Oh! Keep it together!</w:t>
+      </w:r>
+      <w:r>
+        <w:rPr>
+          <w:rFonts w:ascii="Times New Roman" w:eastAsia="Times New Roman" w:hAnsi="Times New Roman" w:cs="Times New Roman"/>
+          <w:bCs/>
+        </w:rPr>
+        <w:t xml:space="preserve">”, </w:t>
+      </w:r>
+      <w:r>
+        <w:rPr>
+          <w:rFonts w:ascii="Times New Roman" w:eastAsia="Times New Roman" w:hAnsi="Times New Roman" w:cs="Times New Roman"/>
+          <w:bCs/>
+        </w:rPr>
+        <w:t>followed by echo voices of the vocalist declaring that they are “running through shadows”</w:t>
+      </w:r>
+      <w:r>
+        <w:rPr>
+          <w:rFonts w:ascii="Times New Roman" w:eastAsia="Times New Roman" w:hAnsi="Times New Roman" w:cs="Times New Roman"/>
+          <w:bCs/>
+        </w:rPr>
+        <w:t xml:space="preserve">. There isn’t an obvious declaration of there being another party. </w:t>
+      </w:r>
+      <w:r>
+        <w:rPr>
+          <w:rFonts w:ascii="Times New Roman" w:eastAsia="Times New Roman" w:hAnsi="Times New Roman" w:cs="Times New Roman"/>
+          <w:bCs/>
+        </w:rPr>
+        <w:t xml:space="preserve">I’ve </w:t>
+      </w:r>
+      <w:r>
+        <w:rPr>
+          <w:rFonts w:ascii="Times New Roman" w:eastAsia="Times New Roman" w:hAnsi="Times New Roman" w:cs="Times New Roman"/>
+          <w:bCs/>
+        </w:rPr>
+        <w:t>made the conclusion that the Three Days Grace version of the song is about some kind of personal struggle</w:t>
+      </w:r>
+      <w:r>
+        <w:rPr>
+          <w:rFonts w:ascii="Times New Roman" w:eastAsia="Times New Roman" w:hAnsi="Times New Roman" w:cs="Times New Roman"/>
+          <w:bCs/>
+        </w:rPr>
+        <w:t xml:space="preserve">, like addiction, self-hatred, </w:t>
+      </w:r>
+      <w:r>
+        <w:rPr>
+          <w:rFonts w:ascii="Times New Roman" w:eastAsia="Times New Roman" w:hAnsi="Times New Roman" w:cs="Times New Roman"/>
+          <w:bCs/>
+        </w:rPr>
+        <w:t>or feeling disillusioned with their current situation.</w:t>
+      </w:r>
+      <w:r>
+        <w:rPr>
+          <w:rFonts w:ascii="Times New Roman" w:eastAsia="Times New Roman" w:hAnsi="Times New Roman" w:cs="Times New Roman"/>
+          <w:bCs/>
+        </w:rPr>
+        <w:t xml:space="preserve"> In this version “The Chain” becomes something of a metaphoric, inescapable cycle</w:t>
+      </w:r>
+      <w:r>
+        <w:rPr>
+          <w:rFonts w:ascii="Times New Roman" w:eastAsia="Times New Roman" w:hAnsi="Times New Roman" w:cs="Times New Roman"/>
+          <w:bCs/>
+        </w:rPr>
+        <w:t xml:space="preserve"> that is doomed to repeat despite your aggressive fight against it. </w:t>
+      </w:r>
+      <w:r>
+        <w:rPr>
+          <w:rFonts w:ascii="Times New Roman" w:eastAsia="Times New Roman" w:hAnsi="Times New Roman" w:cs="Times New Roman"/>
+          <w:bCs/>
+        </w:rPr>
+        <w:t>“I’m running in the shadows” is the vocalist de</w:t>
+      </w:r>
+      <w:r>
+        <w:rPr>
+          <w:rFonts w:ascii="Times New Roman" w:eastAsia="Times New Roman" w:hAnsi="Times New Roman" w:cs="Times New Roman"/>
+          <w:bCs/>
+        </w:rPr>
+        <w:t xml:space="preserve">scribing their attempts to break free from these repeated cycles, but </w:t>
+      </w:r>
+      <w:r>
+        <w:rPr>
+          <w:rFonts w:ascii="Times New Roman" w:eastAsia="Times New Roman" w:hAnsi="Times New Roman" w:cs="Times New Roman"/>
+          <w:bCs/>
+        </w:rPr>
+        <w:t xml:space="preserve">the final line “I’m </w:t>
+      </w:r>
+      <w:r>
+        <w:rPr>
+          <w:rFonts w:ascii="Times New Roman" w:eastAsia="Times New Roman" w:hAnsi="Times New Roman" w:cs="Times New Roman"/>
+          <w:b/>
+        </w:rPr>
+        <w:t>still</w:t>
+      </w:r>
+      <w:r>
+        <w:rPr>
+          <w:rFonts w:ascii="Times New Roman" w:eastAsia="Times New Roman" w:hAnsi="Times New Roman" w:cs="Times New Roman"/>
+          <w:bCs/>
+        </w:rPr>
+        <w:t xml:space="preserve"> running in the shadows” concludes that there has been no success at breaking free from “The Chain”.</w:t>
+      </w:r>
+      <w:r>
+        <w:rPr>
+          <w:rFonts w:ascii="Times New Roman" w:eastAsia="Times New Roman" w:hAnsi="Times New Roman" w:cs="Times New Roman"/>
+          <w:bCs/>
+        </w:rPr>
+        <w:t xml:space="preserve"> </w:t>
       </w:r>
     </w:p>
     <w:p>
@@ -343,7 +1773,7 @@
           <w:b/>
         </w:rPr>
         <w:lastRenderedPageBreak/>
-        <w:t>The CHINCHILLA Cover</w:t>
+        <w:t>The Evanescence Cover</w:t>
       </w:r>
       <w:r>
         <w:rPr>
@@ -366,8 +1796,849 @@
           <w:rFonts w:ascii="Times New Roman" w:eastAsia="Times New Roman" w:hAnsi="Times New Roman" w:cs="Times New Roman"/>
           <w:bCs/>
         </w:rPr>
-        <w:t>Write stuff</w:t>
-      </w:r>
+        <w:t xml:space="preserve">The </w:t>
+      </w:r>
+      <w:r>
+        <w:rPr>
+          <w:rFonts w:ascii="Times New Roman" w:eastAsia="Times New Roman" w:hAnsi="Times New Roman" w:cs="Times New Roman"/>
+          <w:bCs/>
+        </w:rPr>
+        <w:t xml:space="preserve">Evanescence </w:t>
+      </w:r>
+      <w:r>
+        <w:rPr>
+          <w:rFonts w:ascii="Times New Roman" w:eastAsia="Times New Roman" w:hAnsi="Times New Roman" w:cs="Times New Roman"/>
+          <w:bCs/>
+        </w:rPr>
+        <w:t xml:space="preserve">cover </w:t>
+      </w:r>
+      <w:r>
+        <w:rPr>
+          <w:rFonts w:ascii="Times New Roman" w:eastAsia="Times New Roman" w:hAnsi="Times New Roman" w:cs="Times New Roman"/>
+          <w:bCs/>
+        </w:rPr>
+        <w:t xml:space="preserve">brings </w:t>
+      </w:r>
+      <w:r>
+        <w:rPr>
+          <w:rFonts w:ascii="Times New Roman" w:eastAsia="Times New Roman" w:hAnsi="Times New Roman" w:cs="Times New Roman"/>
+          <w:bCs/>
+        </w:rPr>
+        <w:t xml:space="preserve">in </w:t>
+      </w:r>
+      <w:r>
+        <w:rPr>
+          <w:rFonts w:ascii="Times New Roman" w:eastAsia="Times New Roman" w:hAnsi="Times New Roman" w:cs="Times New Roman"/>
+          <w:bCs/>
+        </w:rPr>
+        <w:t xml:space="preserve">a gothic, </w:t>
+      </w:r>
+      <w:r>
+        <w:rPr>
+          <w:rFonts w:ascii="Times New Roman" w:eastAsia="Times New Roman" w:hAnsi="Times New Roman" w:cs="Times New Roman"/>
+          <w:bCs/>
+        </w:rPr>
+        <w:t xml:space="preserve">more </w:t>
+      </w:r>
+      <w:r>
+        <w:rPr>
+          <w:rFonts w:ascii="Times New Roman" w:eastAsia="Times New Roman" w:hAnsi="Times New Roman" w:cs="Times New Roman"/>
+          <w:bCs/>
+        </w:rPr>
+        <w:t xml:space="preserve">ethereal quality to </w:t>
+      </w:r>
+      <w:r>
+        <w:rPr>
+          <w:rFonts w:ascii="Times New Roman" w:eastAsia="Times New Roman" w:hAnsi="Times New Roman" w:cs="Times New Roman"/>
+          <w:bCs/>
+        </w:rPr>
+        <w:t>“</w:t>
+      </w:r>
+      <w:r>
+        <w:rPr>
+          <w:rFonts w:ascii="Times New Roman" w:eastAsia="Times New Roman" w:hAnsi="Times New Roman" w:cs="Times New Roman"/>
+          <w:bCs/>
+        </w:rPr>
+        <w:t>The Chain</w:t>
+      </w:r>
+      <w:r>
+        <w:rPr>
+          <w:rFonts w:ascii="Times New Roman" w:eastAsia="Times New Roman" w:hAnsi="Times New Roman" w:cs="Times New Roman"/>
+          <w:bCs/>
+        </w:rPr>
+        <w:t>”</w:t>
+      </w:r>
+      <w:r>
+        <w:rPr>
+          <w:rFonts w:ascii="Times New Roman" w:eastAsia="Times New Roman" w:hAnsi="Times New Roman" w:cs="Times New Roman"/>
+          <w:bCs/>
+        </w:rPr>
+        <w:t xml:space="preserve"> emphasizing emotional vulnerability</w:t>
+      </w:r>
+      <w:r>
+        <w:rPr>
+          <w:rFonts w:ascii="Times New Roman" w:eastAsia="Times New Roman" w:hAnsi="Times New Roman" w:cs="Times New Roman"/>
+          <w:bCs/>
+        </w:rPr>
+        <w:t xml:space="preserve"> between the vocalist and the other party.</w:t>
+      </w:r>
+      <w:r>
+        <w:rPr>
+          <w:rFonts w:ascii="Times New Roman" w:eastAsia="Times New Roman" w:hAnsi="Times New Roman" w:cs="Times New Roman"/>
+          <w:bCs/>
+        </w:rPr>
+        <w:t xml:space="preserve"> Amy Lee's haunting vocals add layers of sorrow and mysticism to the </w:t>
+      </w:r>
+      <w:r>
+        <w:rPr>
+          <w:rFonts w:ascii="Times New Roman" w:eastAsia="Times New Roman" w:hAnsi="Times New Roman" w:cs="Times New Roman"/>
+          <w:bCs/>
+        </w:rPr>
+        <w:t>song,</w:t>
+      </w:r>
+      <w:r>
+        <w:rPr>
+          <w:rFonts w:ascii="Times New Roman" w:eastAsia="Times New Roman" w:hAnsi="Times New Roman" w:cs="Times New Roman"/>
+          <w:bCs/>
+        </w:rPr>
+        <w:t xml:space="preserve"> making phrases like </w:t>
+      </w:r>
+      <w:r>
+        <w:rPr>
+          <w:rFonts w:ascii="Times New Roman" w:eastAsia="Times New Roman" w:hAnsi="Times New Roman" w:cs="Times New Roman"/>
+          <w:bCs/>
+        </w:rPr>
+        <w:t>“</w:t>
+      </w:r>
+      <w:r>
+        <w:rPr>
+          <w:rFonts w:ascii="Times New Roman" w:eastAsia="Times New Roman" w:hAnsi="Times New Roman" w:cs="Times New Roman"/>
+          <w:bCs/>
+        </w:rPr>
+        <w:t>run in the shadows</w:t>
+      </w:r>
+      <w:r>
+        <w:rPr>
+          <w:rFonts w:ascii="Times New Roman" w:eastAsia="Times New Roman" w:hAnsi="Times New Roman" w:cs="Times New Roman"/>
+          <w:bCs/>
+        </w:rPr>
+        <w:t>”</w:t>
+      </w:r>
+      <w:r>
+        <w:rPr>
+          <w:rFonts w:ascii="Times New Roman" w:eastAsia="Times New Roman" w:hAnsi="Times New Roman" w:cs="Times New Roman"/>
+          <w:bCs/>
+        </w:rPr>
+        <w:t xml:space="preserve"> and </w:t>
+      </w:r>
+      <w:r>
+        <w:rPr>
+          <w:rFonts w:ascii="Times New Roman" w:eastAsia="Times New Roman" w:hAnsi="Times New Roman" w:cs="Times New Roman"/>
+          <w:bCs/>
+        </w:rPr>
+        <w:t>“</w:t>
+      </w:r>
+      <w:r>
+        <w:rPr>
+          <w:rFonts w:ascii="Times New Roman" w:eastAsia="Times New Roman" w:hAnsi="Times New Roman" w:cs="Times New Roman"/>
+          <w:bCs/>
+        </w:rPr>
+        <w:t>damn your love, damn your lies</w:t>
+      </w:r>
+      <w:r>
+        <w:rPr>
+          <w:rFonts w:ascii="Times New Roman" w:eastAsia="Times New Roman" w:hAnsi="Times New Roman" w:cs="Times New Roman"/>
+          <w:bCs/>
+        </w:rPr>
+        <w:t>”</w:t>
+      </w:r>
+      <w:r>
+        <w:rPr>
+          <w:rFonts w:ascii="Times New Roman" w:eastAsia="Times New Roman" w:hAnsi="Times New Roman" w:cs="Times New Roman"/>
+          <w:bCs/>
+        </w:rPr>
+        <w:t xml:space="preserve"> r</w:t>
+      </w:r>
+      <w:r>
+        <w:rPr>
+          <w:rFonts w:ascii="Times New Roman" w:eastAsia="Times New Roman" w:hAnsi="Times New Roman" w:cs="Times New Roman"/>
+          <w:bCs/>
+        </w:rPr>
+        <w:t>adiate</w:t>
+      </w:r>
+      <w:r>
+        <w:rPr>
+          <w:rFonts w:ascii="Times New Roman" w:eastAsia="Times New Roman" w:hAnsi="Times New Roman" w:cs="Times New Roman"/>
+          <w:bCs/>
+        </w:rPr>
+        <w:t xml:space="preserve"> with </w:t>
+      </w:r>
+      <w:r>
+        <w:rPr>
+          <w:rFonts w:ascii="Times New Roman" w:eastAsia="Times New Roman" w:hAnsi="Times New Roman" w:cs="Times New Roman"/>
+          <w:bCs/>
+        </w:rPr>
+        <w:t xml:space="preserve">a wailing, </w:t>
+      </w:r>
+      <w:r>
+        <w:rPr>
+          <w:rFonts w:ascii="Times New Roman" w:eastAsia="Times New Roman" w:hAnsi="Times New Roman" w:cs="Times New Roman"/>
+          <w:bCs/>
+        </w:rPr>
+        <w:t xml:space="preserve">ghostly sadness rather than </w:t>
+      </w:r>
+      <w:r>
+        <w:rPr>
+          <w:rFonts w:ascii="Times New Roman" w:eastAsia="Times New Roman" w:hAnsi="Times New Roman" w:cs="Times New Roman"/>
+          <w:bCs/>
+        </w:rPr>
+        <w:t xml:space="preserve">a fiery </w:t>
+      </w:r>
+      <w:r>
+        <w:rPr>
+          <w:rFonts w:ascii="Times New Roman" w:eastAsia="Times New Roman" w:hAnsi="Times New Roman" w:cs="Times New Roman"/>
+          <w:bCs/>
+        </w:rPr>
+        <w:t>direct accusation</w:t>
+      </w:r>
+      <w:r>
+        <w:rPr>
+          <w:rFonts w:ascii="Times New Roman" w:eastAsia="Times New Roman" w:hAnsi="Times New Roman" w:cs="Times New Roman"/>
+          <w:bCs/>
+        </w:rPr>
+        <w:t xml:space="preserve"> or bottled up anger</w:t>
+      </w:r>
+      <w:r>
+        <w:rPr>
+          <w:rFonts w:ascii="Times New Roman" w:eastAsia="Times New Roman" w:hAnsi="Times New Roman" w:cs="Times New Roman"/>
+          <w:bCs/>
+        </w:rPr>
+        <w:t xml:space="preserve">. The tone </w:t>
+      </w:r>
+      <w:r>
+        <w:rPr>
+          <w:rFonts w:ascii="Times New Roman" w:eastAsia="Times New Roman" w:hAnsi="Times New Roman" w:cs="Times New Roman"/>
+          <w:bCs/>
+        </w:rPr>
+        <w:t xml:space="preserve">with this cover </w:t>
+      </w:r>
+      <w:r>
+        <w:rPr>
+          <w:rFonts w:ascii="Times New Roman" w:eastAsia="Times New Roman" w:hAnsi="Times New Roman" w:cs="Times New Roman"/>
+          <w:bCs/>
+        </w:rPr>
+        <w:t xml:space="preserve">becomes mournful and tragic, shifting the focus from </w:t>
+      </w:r>
+      <w:r>
+        <w:rPr>
+          <w:rFonts w:ascii="Times New Roman" w:eastAsia="Times New Roman" w:hAnsi="Times New Roman" w:cs="Times New Roman"/>
+          <w:bCs/>
+        </w:rPr>
+        <w:t xml:space="preserve">some sort of </w:t>
+      </w:r>
+      <w:r>
+        <w:rPr>
+          <w:rFonts w:ascii="Times New Roman" w:eastAsia="Times New Roman" w:hAnsi="Times New Roman" w:cs="Times New Roman"/>
+          <w:bCs/>
+        </w:rPr>
+        <w:t xml:space="preserve">betrayal to </w:t>
+      </w:r>
+      <w:r>
+        <w:rPr>
+          <w:rFonts w:ascii="Times New Roman" w:eastAsia="Times New Roman" w:hAnsi="Times New Roman" w:cs="Times New Roman"/>
+          <w:bCs/>
+        </w:rPr>
+        <w:t xml:space="preserve">focus on the </w:t>
+      </w:r>
+      <w:r>
+        <w:rPr>
+          <w:rFonts w:ascii="Times New Roman" w:eastAsia="Times New Roman" w:hAnsi="Times New Roman" w:cs="Times New Roman"/>
+          <w:bCs/>
+        </w:rPr>
+        <w:t>inevitable loss</w:t>
+      </w:r>
+      <w:r>
+        <w:rPr>
+          <w:rFonts w:ascii="Times New Roman" w:eastAsia="Times New Roman" w:hAnsi="Times New Roman" w:cs="Times New Roman"/>
+          <w:bCs/>
+        </w:rPr>
+        <w:t xml:space="preserve"> of that relationship.</w:t>
+      </w:r>
+      <w:r>
+        <w:rPr>
+          <w:rFonts w:ascii="Times New Roman" w:eastAsia="Times New Roman" w:hAnsi="Times New Roman" w:cs="Times New Roman"/>
+          <w:bCs/>
+        </w:rPr>
+        <w:t xml:space="preserve"> </w:t>
+      </w:r>
+      <w:r>
+        <w:rPr>
+          <w:rFonts w:ascii="Times New Roman" w:eastAsia="Times New Roman" w:hAnsi="Times New Roman" w:cs="Times New Roman"/>
+          <w:bCs/>
+        </w:rPr>
+        <w:t>The s</w:t>
+      </w:r>
+      <w:r>
+        <w:rPr>
+          <w:rFonts w:ascii="Times New Roman" w:eastAsia="Times New Roman" w:hAnsi="Times New Roman" w:cs="Times New Roman"/>
+          <w:bCs/>
+        </w:rPr>
+        <w:t xml:space="preserve">ound design in this version emphasizes </w:t>
+      </w:r>
+      <w:r>
+        <w:rPr>
+          <w:rFonts w:ascii="Times New Roman" w:eastAsia="Times New Roman" w:hAnsi="Times New Roman" w:cs="Times New Roman"/>
+          <w:bCs/>
+        </w:rPr>
+        <w:t xml:space="preserve">a lot of </w:t>
+      </w:r>
+      <w:r>
+        <w:rPr>
+          <w:rFonts w:ascii="Times New Roman" w:eastAsia="Times New Roman" w:hAnsi="Times New Roman" w:cs="Times New Roman"/>
+          <w:bCs/>
+        </w:rPr>
+        <w:t>echo and reverb</w:t>
+      </w:r>
+      <w:r>
+        <w:rPr>
+          <w:rFonts w:ascii="Times New Roman" w:eastAsia="Times New Roman" w:hAnsi="Times New Roman" w:cs="Times New Roman"/>
+          <w:bCs/>
+        </w:rPr>
+        <w:t xml:space="preserve"> that</w:t>
+      </w:r>
+      <w:r>
+        <w:rPr>
+          <w:rFonts w:ascii="Times New Roman" w:eastAsia="Times New Roman" w:hAnsi="Times New Roman" w:cs="Times New Roman"/>
+          <w:bCs/>
+        </w:rPr>
+        <w:t xml:space="preserve"> creat</w:t>
+      </w:r>
+      <w:r>
+        <w:rPr>
+          <w:rFonts w:ascii="Times New Roman" w:eastAsia="Times New Roman" w:hAnsi="Times New Roman" w:cs="Times New Roman"/>
+          <w:bCs/>
+        </w:rPr>
+        <w:t>es</w:t>
+      </w:r>
+      <w:r>
+        <w:rPr>
+          <w:rFonts w:ascii="Times New Roman" w:eastAsia="Times New Roman" w:hAnsi="Times New Roman" w:cs="Times New Roman"/>
+          <w:bCs/>
+        </w:rPr>
+        <w:t xml:space="preserve"> an </w:t>
+      </w:r>
+      <w:r>
+        <w:rPr>
+          <w:rFonts w:ascii="Times New Roman" w:eastAsia="Times New Roman" w:hAnsi="Times New Roman" w:cs="Times New Roman"/>
+          <w:bCs/>
+        </w:rPr>
+        <w:t>atmospheric feeling</w:t>
+      </w:r>
+      <w:r>
+        <w:rPr>
+          <w:rFonts w:ascii="Times New Roman" w:eastAsia="Times New Roman" w:hAnsi="Times New Roman" w:cs="Times New Roman"/>
+          <w:bCs/>
+        </w:rPr>
+        <w:t xml:space="preserve"> of distance and longing. Evanescence transforms </w:t>
+      </w:r>
+      <w:r>
+        <w:rPr>
+          <w:rFonts w:ascii="Times New Roman" w:eastAsia="Times New Roman" w:hAnsi="Times New Roman" w:cs="Times New Roman"/>
+          <w:bCs/>
+        </w:rPr>
+        <w:t>“T</w:t>
+      </w:r>
+      <w:r>
+        <w:rPr>
+          <w:rFonts w:ascii="Times New Roman" w:eastAsia="Times New Roman" w:hAnsi="Times New Roman" w:cs="Times New Roman"/>
+          <w:bCs/>
+        </w:rPr>
+        <w:t xml:space="preserve">he </w:t>
+      </w:r>
+      <w:r>
+        <w:rPr>
+          <w:rFonts w:ascii="Times New Roman" w:eastAsia="Times New Roman" w:hAnsi="Times New Roman" w:cs="Times New Roman"/>
+          <w:bCs/>
+        </w:rPr>
+        <w:t>C</w:t>
+      </w:r>
+      <w:r>
+        <w:rPr>
+          <w:rFonts w:ascii="Times New Roman" w:eastAsia="Times New Roman" w:hAnsi="Times New Roman" w:cs="Times New Roman"/>
+          <w:bCs/>
+        </w:rPr>
+        <w:t>hain</w:t>
+      </w:r>
+      <w:r>
+        <w:rPr>
+          <w:rFonts w:ascii="Times New Roman" w:eastAsia="Times New Roman" w:hAnsi="Times New Roman" w:cs="Times New Roman"/>
+          <w:bCs/>
+        </w:rPr>
+        <w:t>”</w:t>
+      </w:r>
+      <w:r>
+        <w:rPr>
+          <w:rFonts w:ascii="Times New Roman" w:eastAsia="Times New Roman" w:hAnsi="Times New Roman" w:cs="Times New Roman"/>
+          <w:bCs/>
+        </w:rPr>
+        <w:t xml:space="preserve"> into a symbol of doomed attachment rather than </w:t>
+      </w:r>
+      <w:r>
+        <w:rPr>
+          <w:rFonts w:ascii="Times New Roman" w:eastAsia="Times New Roman" w:hAnsi="Times New Roman" w:cs="Times New Roman"/>
+          <w:bCs/>
+        </w:rPr>
+        <w:t>that of trying to preserve a connection o</w:t>
+      </w:r>
+      <w:r>
+        <w:rPr>
+          <w:rFonts w:ascii="Times New Roman" w:eastAsia="Times New Roman" w:hAnsi="Times New Roman" w:cs="Times New Roman"/>
+          <w:bCs/>
+        </w:rPr>
+        <w:t>r attempting to break free from one.</w:t>
+      </w:r>
+    </w:p>
+    <w:p>
+      <w:pPr>
+        <w:spacing w:line="360" w:lineRule="auto"/>
+        <w:rPr>
+          <w:rFonts w:ascii="Times New Roman" w:eastAsia="Times New Roman" w:hAnsi="Times New Roman" w:cs="Times New Roman"/>
+          <w:bCs/>
+        </w:rPr>
+      </w:pPr>
+    </w:p>
+    <w:p>
+      <w:pPr>
+        <w:spacing w:line="360" w:lineRule="auto"/>
+        <w:rPr>
+          <w:rFonts w:ascii="Times New Roman" w:eastAsia="Times New Roman" w:hAnsi="Times New Roman" w:cs="Times New Roman"/>
+          <w:b/>
+        </w:rPr>
+      </w:pPr>
+      <w:r>
+        <w:rPr>
+          <w:rFonts w:ascii="Times New Roman" w:eastAsia="Times New Roman" w:hAnsi="Times New Roman" w:cs="Times New Roman"/>
+          <w:b/>
+        </w:rPr>
+        <w:t>The CHINCHILLA Cover</w:t>
+      </w:r>
+      <w:r>
+        <w:rPr>
+          <w:rFonts w:ascii="Times New Roman" w:eastAsia="Times New Roman" w:hAnsi="Times New Roman" w:cs="Times New Roman"/>
+          <w:b/>
+        </w:rPr>
+        <w:t>:</w:t>
+      </w:r>
+    </w:p>
+    <w:p>
+      <w:pPr>
+        <w:spacing w:line="360" w:lineRule="auto"/>
+        <w:rPr>
+          <w:rFonts w:ascii="Times New Roman" w:eastAsia="Times New Roman" w:hAnsi="Times New Roman" w:cs="Times New Roman"/>
+          <w:bCs/>
+        </w:rPr>
+      </w:pPr>
+      <w:r>
+        <w:rPr>
+          <w:rFonts w:ascii="Times New Roman" w:eastAsia="Times New Roman" w:hAnsi="Times New Roman" w:cs="Times New Roman"/>
+          <w:bCs/>
+        </w:rPr>
+        <w:t xml:space="preserve">The </w:t>
+      </w:r>
+      <w:r>
+        <w:rPr>
+          <w:rFonts w:ascii="Times New Roman" w:eastAsia="Times New Roman" w:hAnsi="Times New Roman" w:cs="Times New Roman"/>
+          <w:bCs/>
+        </w:rPr>
+        <w:t xml:space="preserve">CHINCHILLA </w:t>
+      </w:r>
+      <w:r>
+        <w:rPr>
+          <w:rFonts w:ascii="Times New Roman" w:eastAsia="Times New Roman" w:hAnsi="Times New Roman" w:cs="Times New Roman"/>
+          <w:bCs/>
+        </w:rPr>
+        <w:t xml:space="preserve">cover </w:t>
+      </w:r>
+      <w:r>
+        <w:rPr>
+          <w:rFonts w:ascii="Times New Roman" w:eastAsia="Times New Roman" w:hAnsi="Times New Roman" w:cs="Times New Roman"/>
+          <w:bCs/>
+        </w:rPr>
+        <w:t xml:space="preserve">offers </w:t>
+      </w:r>
+      <w:r>
+        <w:rPr>
+          <w:rFonts w:ascii="Times New Roman" w:eastAsia="Times New Roman" w:hAnsi="Times New Roman" w:cs="Times New Roman"/>
+          <w:bCs/>
+        </w:rPr>
+        <w:t xml:space="preserve">one of </w:t>
+      </w:r>
+      <w:r>
+        <w:rPr>
+          <w:rFonts w:ascii="Times New Roman" w:eastAsia="Times New Roman" w:hAnsi="Times New Roman" w:cs="Times New Roman"/>
+          <w:bCs/>
+        </w:rPr>
+        <w:t>the most radical reinterpretation</w:t>
+      </w:r>
+      <w:r>
+        <w:rPr>
+          <w:rFonts w:ascii="Times New Roman" w:eastAsia="Times New Roman" w:hAnsi="Times New Roman" w:cs="Times New Roman"/>
+          <w:bCs/>
+        </w:rPr>
+        <w:t>s</w:t>
+      </w:r>
+      <w:r>
+        <w:rPr>
+          <w:rFonts w:ascii="Times New Roman" w:eastAsia="Times New Roman" w:hAnsi="Times New Roman" w:cs="Times New Roman"/>
+          <w:bCs/>
+        </w:rPr>
+        <w:t xml:space="preserve"> </w:t>
+      </w:r>
+      <w:r>
+        <w:rPr>
+          <w:rFonts w:ascii="Times New Roman" w:eastAsia="Times New Roman" w:hAnsi="Times New Roman" w:cs="Times New Roman"/>
+          <w:bCs/>
+        </w:rPr>
+        <w:t>of</w:t>
+      </w:r>
+      <w:r>
+        <w:rPr>
+          <w:rFonts w:ascii="Times New Roman" w:eastAsia="Times New Roman" w:hAnsi="Times New Roman" w:cs="Times New Roman"/>
+          <w:bCs/>
+        </w:rPr>
+        <w:t xml:space="preserve"> </w:t>
+      </w:r>
+      <w:r>
+        <w:rPr>
+          <w:rFonts w:ascii="Times New Roman" w:eastAsia="Times New Roman" w:hAnsi="Times New Roman" w:cs="Times New Roman"/>
+          <w:bCs/>
+        </w:rPr>
+        <w:t>“</w:t>
+      </w:r>
+      <w:r>
+        <w:rPr>
+          <w:rFonts w:ascii="Times New Roman" w:eastAsia="Times New Roman" w:hAnsi="Times New Roman" w:cs="Times New Roman"/>
+          <w:bCs/>
+        </w:rPr>
+        <w:t>The Chain</w:t>
+      </w:r>
+      <w:r>
+        <w:rPr>
+          <w:rFonts w:ascii="Times New Roman" w:eastAsia="Times New Roman" w:hAnsi="Times New Roman" w:cs="Times New Roman"/>
+          <w:bCs/>
+        </w:rPr>
+        <w:t>”.</w:t>
+      </w:r>
+      <w:r>
+        <w:rPr>
+          <w:rFonts w:ascii="Times New Roman" w:eastAsia="Times New Roman" w:hAnsi="Times New Roman" w:cs="Times New Roman"/>
+          <w:bCs/>
+        </w:rPr>
+        <w:t xml:space="preserve"> </w:t>
+      </w:r>
+      <w:r>
+        <w:rPr>
+          <w:rFonts w:ascii="Times New Roman" w:eastAsia="Times New Roman" w:hAnsi="Times New Roman" w:cs="Times New Roman"/>
+          <w:bCs/>
+        </w:rPr>
+        <w:t>The tone of th</w:t>
+      </w:r>
+      <w:r>
+        <w:rPr>
+          <w:rFonts w:ascii="Times New Roman" w:eastAsia="Times New Roman" w:hAnsi="Times New Roman" w:cs="Times New Roman"/>
+          <w:bCs/>
+        </w:rPr>
+        <w:t>is version has a strong, youthful,</w:t>
+      </w:r>
+      <w:r>
+        <w:rPr>
+          <w:rFonts w:ascii="Times New Roman" w:eastAsia="Times New Roman" w:hAnsi="Times New Roman" w:cs="Times New Roman"/>
+          <w:bCs/>
+        </w:rPr>
+        <w:t xml:space="preserve"> fierce,</w:t>
+      </w:r>
+      <w:r>
+        <w:rPr>
+          <w:rFonts w:ascii="Times New Roman" w:eastAsia="Times New Roman" w:hAnsi="Times New Roman" w:cs="Times New Roman"/>
+          <w:bCs/>
+        </w:rPr>
+        <w:t xml:space="preserve"> and</w:t>
+      </w:r>
+      <w:r>
+        <w:rPr>
+          <w:rFonts w:ascii="Times New Roman" w:eastAsia="Times New Roman" w:hAnsi="Times New Roman" w:cs="Times New Roman"/>
+          <w:bCs/>
+        </w:rPr>
+        <w:t xml:space="preserve"> almost rebellious energy</w:t>
+      </w:r>
+      <w:r>
+        <w:rPr>
+          <w:rFonts w:ascii="Times New Roman" w:eastAsia="Times New Roman" w:hAnsi="Times New Roman" w:cs="Times New Roman"/>
+          <w:bCs/>
+        </w:rPr>
+        <w:t xml:space="preserve"> to it</w:t>
+      </w:r>
+      <w:r>
+        <w:rPr>
+          <w:rFonts w:ascii="Times New Roman" w:eastAsia="Times New Roman" w:hAnsi="Times New Roman" w:cs="Times New Roman"/>
+          <w:bCs/>
+        </w:rPr>
+        <w:t xml:space="preserve">. </w:t>
+      </w:r>
+      <w:r>
+        <w:rPr>
+          <w:rFonts w:ascii="Times New Roman" w:eastAsia="Times New Roman" w:hAnsi="Times New Roman" w:cs="Times New Roman"/>
+          <w:bCs/>
+        </w:rPr>
+        <w:t>The vocalist’s</w:t>
+      </w:r>
+      <w:r>
+        <w:rPr>
+          <w:rFonts w:ascii="Times New Roman" w:eastAsia="Times New Roman" w:hAnsi="Times New Roman" w:cs="Times New Roman"/>
+          <w:bCs/>
+        </w:rPr>
+        <w:t xml:space="preserve"> diction is delivered with assertiveness, </w:t>
+      </w:r>
+      <w:r>
+        <w:rPr>
+          <w:rFonts w:ascii="Times New Roman" w:eastAsia="Times New Roman" w:hAnsi="Times New Roman" w:cs="Times New Roman"/>
+          <w:bCs/>
+        </w:rPr>
+        <w:t xml:space="preserve">but she bends a lot of the spoken syllables of the words and the pacing of the music </w:t>
+      </w:r>
+      <w:r>
+        <w:rPr>
+          <w:rFonts w:ascii="Times New Roman" w:eastAsia="Times New Roman" w:hAnsi="Times New Roman" w:cs="Times New Roman"/>
+          <w:bCs/>
+        </w:rPr>
+        <w:t>to emphasize this “youthful rebellion” feeling</w:t>
+      </w:r>
+      <w:r>
+        <w:rPr>
+          <w:rFonts w:ascii="Times New Roman" w:eastAsia="Times New Roman" w:hAnsi="Times New Roman" w:cs="Times New Roman"/>
+          <w:bCs/>
+        </w:rPr>
+        <w:t xml:space="preserve"> that breaks away from the previous norms </w:t>
+      </w:r>
+      <w:r>
+        <w:rPr>
+          <w:rFonts w:ascii="Times New Roman" w:eastAsia="Times New Roman" w:hAnsi="Times New Roman" w:cs="Times New Roman"/>
+          <w:bCs/>
+        </w:rPr>
+        <w:t>from the original song and the cover versions that have already been discussed.</w:t>
+      </w:r>
+      <w:r>
+        <w:rPr>
+          <w:rFonts w:ascii="Times New Roman" w:eastAsia="Times New Roman" w:hAnsi="Times New Roman" w:cs="Times New Roman"/>
+          <w:bCs/>
+        </w:rPr>
+        <w:t xml:space="preserve"> </w:t>
+      </w:r>
+      <w:r>
+        <w:rPr>
+          <w:rFonts w:ascii="Times New Roman" w:eastAsia="Times New Roman" w:hAnsi="Times New Roman" w:cs="Times New Roman"/>
+          <w:bCs/>
+        </w:rPr>
+        <w:t xml:space="preserve">The tone is fiery and triumphant, a sharp contrast to the fatalism of Fleetwood Mac's </w:t>
+      </w:r>
+      <w:r>
+        <w:rPr>
+          <w:rFonts w:ascii="Times New Roman" w:eastAsia="Times New Roman" w:hAnsi="Times New Roman" w:cs="Times New Roman"/>
+          <w:bCs/>
+        </w:rPr>
+        <w:t>version</w:t>
+      </w:r>
+      <w:r>
+        <w:rPr>
+          <w:rFonts w:ascii="Times New Roman" w:eastAsia="Times New Roman" w:hAnsi="Times New Roman" w:cs="Times New Roman"/>
+          <w:bCs/>
+        </w:rPr>
+        <w:t xml:space="preserve"> and</w:t>
+      </w:r>
+      <w:r>
+        <w:rPr>
+          <w:rFonts w:ascii="Times New Roman" w:eastAsia="Times New Roman" w:hAnsi="Times New Roman" w:cs="Times New Roman"/>
+          <w:bCs/>
+        </w:rPr>
+        <w:t xml:space="preserve"> is meant to focus on one’s agency rather than one’s victimhood</w:t>
+      </w:r>
+      <w:r>
+        <w:rPr>
+          <w:rFonts w:ascii="Times New Roman" w:eastAsia="Times New Roman" w:hAnsi="Times New Roman" w:cs="Times New Roman"/>
+          <w:bCs/>
+        </w:rPr>
+        <w:t xml:space="preserve">. Through </w:t>
+      </w:r>
+      <w:r>
+        <w:rPr>
+          <w:rFonts w:ascii="Times New Roman" w:eastAsia="Times New Roman" w:hAnsi="Times New Roman" w:cs="Times New Roman"/>
+          <w:bCs/>
+        </w:rPr>
+        <w:t>the</w:t>
+      </w:r>
+      <w:r>
+        <w:rPr>
+          <w:rFonts w:ascii="Times New Roman" w:eastAsia="Times New Roman" w:hAnsi="Times New Roman" w:cs="Times New Roman"/>
+          <w:bCs/>
+        </w:rPr>
+        <w:t xml:space="preserve"> fusion of pop-rock and punk influences the soundscape becomes </w:t>
+      </w:r>
+      <w:r>
+        <w:rPr>
+          <w:rFonts w:ascii="Times New Roman" w:eastAsia="Times New Roman" w:hAnsi="Times New Roman" w:cs="Times New Roman"/>
+          <w:bCs/>
+        </w:rPr>
+        <w:t>brisker and more electric</w:t>
+      </w:r>
+      <w:r>
+        <w:rPr>
+          <w:rFonts w:ascii="Times New Roman" w:eastAsia="Times New Roman" w:hAnsi="Times New Roman" w:cs="Times New Roman"/>
+          <w:bCs/>
+        </w:rPr>
+        <w:t xml:space="preserve">, pushing forward </w:t>
+      </w:r>
+      <w:r>
+        <w:rPr>
+          <w:rFonts w:ascii="Times New Roman" w:eastAsia="Times New Roman" w:hAnsi="Times New Roman" w:cs="Times New Roman"/>
+          <w:bCs/>
+        </w:rPr>
+        <w:t xml:space="preserve">with </w:t>
+      </w:r>
+      <w:r>
+        <w:rPr>
+          <w:rFonts w:ascii="Times New Roman" w:eastAsia="Times New Roman" w:hAnsi="Times New Roman" w:cs="Times New Roman"/>
+          <w:bCs/>
+        </w:rPr>
+        <w:t xml:space="preserve">momentum rather than dwelling on the past. In CHINCHILLA's </w:t>
+      </w:r>
+      <w:r>
+        <w:rPr>
+          <w:rFonts w:ascii="Times New Roman" w:eastAsia="Times New Roman" w:hAnsi="Times New Roman" w:cs="Times New Roman"/>
+          <w:bCs/>
+        </w:rPr>
+        <w:t>version of</w:t>
+      </w:r>
+      <w:r>
+        <w:rPr>
+          <w:rFonts w:ascii="Times New Roman" w:eastAsia="Times New Roman" w:hAnsi="Times New Roman" w:cs="Times New Roman"/>
+          <w:bCs/>
+        </w:rPr>
+        <w:t xml:space="preserve"> the song,</w:t>
+      </w:r>
+      <w:r>
+        <w:rPr>
+          <w:rFonts w:ascii="Times New Roman" w:eastAsia="Times New Roman" w:hAnsi="Times New Roman" w:cs="Times New Roman"/>
+          <w:bCs/>
+        </w:rPr>
+        <w:t xml:space="preserve"> </w:t>
+      </w:r>
+      <w:r>
+        <w:rPr>
+          <w:rFonts w:ascii="Times New Roman" w:eastAsia="Times New Roman" w:hAnsi="Times New Roman" w:cs="Times New Roman"/>
+          <w:bCs/>
+        </w:rPr>
+        <w:t>“T</w:t>
+      </w:r>
+      <w:r>
+        <w:rPr>
+          <w:rFonts w:ascii="Times New Roman" w:eastAsia="Times New Roman" w:hAnsi="Times New Roman" w:cs="Times New Roman"/>
+          <w:bCs/>
+        </w:rPr>
+        <w:t xml:space="preserve">he </w:t>
+      </w:r>
+      <w:r>
+        <w:rPr>
+          <w:rFonts w:ascii="Times New Roman" w:eastAsia="Times New Roman" w:hAnsi="Times New Roman" w:cs="Times New Roman"/>
+          <w:bCs/>
+        </w:rPr>
+        <w:t>C</w:t>
+      </w:r>
+      <w:r>
+        <w:rPr>
+          <w:rFonts w:ascii="Times New Roman" w:eastAsia="Times New Roman" w:hAnsi="Times New Roman" w:cs="Times New Roman"/>
+          <w:bCs/>
+        </w:rPr>
+        <w:t>hain</w:t>
+      </w:r>
+      <w:r>
+        <w:rPr>
+          <w:rFonts w:ascii="Times New Roman" w:eastAsia="Times New Roman" w:hAnsi="Times New Roman" w:cs="Times New Roman"/>
+          <w:bCs/>
+        </w:rPr>
+        <w:t>”</w:t>
+      </w:r>
+      <w:r>
+        <w:rPr>
+          <w:rFonts w:ascii="Times New Roman" w:eastAsia="Times New Roman" w:hAnsi="Times New Roman" w:cs="Times New Roman"/>
+          <w:bCs/>
+        </w:rPr>
+        <w:t xml:space="preserve"> is not something that binds unwilling participants </w:t>
+      </w:r>
+      <w:r>
+        <w:rPr>
+          <w:rFonts w:ascii="Times New Roman" w:eastAsia="Times New Roman" w:hAnsi="Times New Roman" w:cs="Times New Roman"/>
+          <w:bCs/>
+        </w:rPr>
+        <w:t>together</w:t>
+      </w:r>
+      <w:r>
+        <w:rPr>
+          <w:rFonts w:ascii="Times New Roman" w:eastAsia="Times New Roman" w:hAnsi="Times New Roman" w:cs="Times New Roman"/>
+          <w:bCs/>
+        </w:rPr>
+        <w:t>,</w:t>
+      </w:r>
+      <w:r>
+        <w:rPr>
+          <w:rFonts w:ascii="Times New Roman" w:eastAsia="Times New Roman" w:hAnsi="Times New Roman" w:cs="Times New Roman"/>
+          <w:bCs/>
+        </w:rPr>
+        <w:t xml:space="preserve"> but </w:t>
+      </w:r>
+      <w:r>
+        <w:rPr>
+          <w:rFonts w:ascii="Times New Roman" w:eastAsia="Times New Roman" w:hAnsi="Times New Roman" w:cs="Times New Roman"/>
+          <w:bCs/>
+        </w:rPr>
+        <w:t>it</w:t>
+      </w:r>
+      <w:r>
+        <w:rPr>
+          <w:rFonts w:ascii="Times New Roman" w:eastAsia="Times New Roman" w:hAnsi="Times New Roman" w:cs="Times New Roman"/>
+          <w:bCs/>
+        </w:rPr>
+        <w:t xml:space="preserve"> </w:t>
+      </w:r>
+      <w:r>
+        <w:rPr>
+          <w:rFonts w:ascii="Times New Roman" w:eastAsia="Times New Roman" w:hAnsi="Times New Roman" w:cs="Times New Roman"/>
+          <w:bCs/>
+        </w:rPr>
+        <w:t xml:space="preserve">is something that is meant to be shattered </w:t>
+      </w:r>
+      <w:r>
+        <w:rPr>
+          <w:rFonts w:ascii="Times New Roman" w:eastAsia="Times New Roman" w:hAnsi="Times New Roman" w:cs="Times New Roman"/>
+          <w:bCs/>
+        </w:rPr>
+        <w:t xml:space="preserve">in the pursuit for </w:t>
+      </w:r>
+      <w:r>
+        <w:rPr>
+          <w:rFonts w:ascii="Times New Roman" w:eastAsia="Times New Roman" w:hAnsi="Times New Roman" w:cs="Times New Roman"/>
+          <w:bCs/>
+        </w:rPr>
+        <w:t>liberation.</w:t>
+      </w:r>
+    </w:p>
+    <w:p>
+      <w:pPr>
+        <w:spacing w:line="360" w:lineRule="auto"/>
+        <w:rPr>
+          <w:rFonts w:ascii="Times New Roman" w:eastAsia="Times New Roman" w:hAnsi="Times New Roman" w:cs="Times New Roman"/>
+          <w:bCs/>
+        </w:rPr>
+      </w:pPr>
     </w:p>
     <w:p>
       <w:pPr>
@@ -411,12 +2682,391 @@
           <w:rFonts w:ascii="Times New Roman" w:eastAsia="Times New Roman" w:hAnsi="Times New Roman" w:cs="Times New Roman"/>
         </w:rPr>
       </w:pPr>
-      <w:r>
-        <w:rPr>
-          <w:rFonts w:ascii="Times New Roman" w:eastAsia="Times New Roman" w:hAnsi="Times New Roman" w:cs="Times New Roman"/>
-        </w:rPr>
-        <w:t>Write stuff</w:t>
-      </w:r>
+      <w:proofErr w:type="spellStart"/>
+      <w:r>
+        <w:rPr>
+          <w:rFonts w:ascii="Times New Roman" w:eastAsia="Times New Roman" w:hAnsi="Times New Roman" w:cs="Times New Roman"/>
+        </w:rPr>
+        <w:t>Covach</w:t>
+      </w:r>
+      <w:proofErr w:type="spellEnd"/>
+      <w:r>
+        <w:rPr>
+          <w:rFonts w:ascii="Times New Roman" w:eastAsia="Times New Roman" w:hAnsi="Times New Roman" w:cs="Times New Roman"/>
+        </w:rPr>
+        <w:t xml:space="preserve">, John. </w:t>
+      </w:r>
+      <w:r>
+        <w:rPr>
+          <w:rFonts w:ascii="Times New Roman" w:eastAsia="Times New Roman" w:hAnsi="Times New Roman" w:cs="Times New Roman"/>
+          <w:i/>
+          <w:iCs/>
+        </w:rPr>
+        <w:t>“Popular Music and the Concept of Cover Versions.”</w:t>
+      </w:r>
+      <w:r>
+        <w:rPr>
+          <w:rFonts w:ascii="Times New Roman" w:eastAsia="Times New Roman" w:hAnsi="Times New Roman" w:cs="Times New Roman"/>
+        </w:rPr>
+        <w:t xml:space="preserve"> </w:t>
+      </w:r>
+      <w:r>
+        <w:rPr>
+          <w:rFonts w:ascii="Times New Roman" w:eastAsia="Times New Roman" w:hAnsi="Times New Roman" w:cs="Times New Roman"/>
+          <w:i/>
+          <w:iCs/>
+        </w:rPr>
+        <w:t>Journal of Musicology</w:t>
+      </w:r>
+      <w:r>
+        <w:rPr>
+          <w:rFonts w:ascii="Times New Roman" w:eastAsia="Times New Roman" w:hAnsi="Times New Roman" w:cs="Times New Roman"/>
+        </w:rPr>
+        <w:t>,</w:t>
+      </w:r>
+      <w:r>
+        <w:rPr>
+          <w:rFonts w:ascii="Times New Roman" w:eastAsia="Times New Roman" w:hAnsi="Times New Roman" w:cs="Times New Roman"/>
+        </w:rPr>
+        <w:t xml:space="preserve"> vol. 17, no. 1, 1999, pp. 76-80.</w:t>
+      </w:r>
+    </w:p>
+    <w:p>
+      <w:pPr>
+        <w:tabs>
+          <w:tab w:val="left" w:pos="720"/>
+        </w:tabs>
+        <w:spacing w:line="360" w:lineRule="auto"/>
+        <w:rPr>
+          <w:rFonts w:ascii="Times New Roman" w:eastAsia="Times New Roman" w:hAnsi="Times New Roman" w:cs="Times New Roman"/>
+        </w:rPr>
+      </w:pPr>
+      <w:proofErr w:type="spellStart"/>
+      <w:r>
+        <w:rPr>
+          <w:rFonts w:ascii="Times New Roman" w:eastAsia="Times New Roman" w:hAnsi="Times New Roman" w:cs="Times New Roman"/>
+        </w:rPr>
+        <w:t>Plasketes</w:t>
+      </w:r>
+      <w:proofErr w:type="spellEnd"/>
+      <w:r>
+        <w:rPr>
+          <w:rFonts w:ascii="Times New Roman" w:eastAsia="Times New Roman" w:hAnsi="Times New Roman" w:cs="Times New Roman"/>
+        </w:rPr>
+        <w:t xml:space="preserve">, George. </w:t>
+      </w:r>
+      <w:r>
+        <w:rPr>
+          <w:rFonts w:ascii="Times New Roman" w:eastAsia="Times New Roman" w:hAnsi="Times New Roman" w:cs="Times New Roman"/>
+          <w:i/>
+          <w:iCs/>
+        </w:rPr>
+        <w:t>“Re-flections on the Cover Age: A Collage of Continuous Coverage in Popular Music.”</w:t>
+      </w:r>
+      <w:r>
+        <w:rPr>
+          <w:rFonts w:ascii="Times New Roman" w:eastAsia="Times New Roman" w:hAnsi="Times New Roman" w:cs="Times New Roman"/>
+        </w:rPr>
+        <w:t xml:space="preserve"> </w:t>
+      </w:r>
+      <w:r>
+        <w:rPr>
+          <w:rFonts w:ascii="Times New Roman" w:eastAsia="Times New Roman" w:hAnsi="Times New Roman" w:cs="Times New Roman"/>
+          <w:i/>
+          <w:iCs/>
+        </w:rPr>
+        <w:t>Popular Music and Society</w:t>
+      </w:r>
+      <w:r>
+        <w:rPr>
+          <w:rFonts w:ascii="Times New Roman" w:eastAsia="Times New Roman" w:hAnsi="Times New Roman" w:cs="Times New Roman"/>
+        </w:rPr>
+        <w:t>, vol. 28, no. 2, 2005, pp. 157-176.</w:t>
+      </w:r>
+    </w:p>
+    <w:p>
+      <w:pPr>
+        <w:tabs>
+          <w:tab w:val="left" w:pos="720"/>
+        </w:tabs>
+        <w:spacing w:line="360" w:lineRule="auto"/>
+        <w:rPr>
+          <w:rFonts w:ascii="Times New Roman" w:eastAsia="Times New Roman" w:hAnsi="Times New Roman" w:cs="Times New Roman"/>
+        </w:rPr>
+      </w:pPr>
+      <w:r>
+        <w:rPr>
+          <w:rFonts w:ascii="Times New Roman" w:eastAsia="Times New Roman" w:hAnsi="Times New Roman" w:cs="Times New Roman"/>
+        </w:rPr>
+        <w:t xml:space="preserve">Fleetwood Mac. </w:t>
+      </w:r>
+      <w:r>
+        <w:rPr>
+          <w:rFonts w:ascii="Times New Roman" w:eastAsia="Times New Roman" w:hAnsi="Times New Roman" w:cs="Times New Roman"/>
+        </w:rPr>
+        <w:t>“</w:t>
+      </w:r>
+      <w:r>
+        <w:rPr>
+          <w:rFonts w:ascii="Times New Roman" w:eastAsia="Times New Roman" w:hAnsi="Times New Roman" w:cs="Times New Roman"/>
+        </w:rPr>
+        <w:t>The Chain.</w:t>
+      </w:r>
+      <w:r>
+        <w:rPr>
+          <w:rFonts w:ascii="Times New Roman" w:eastAsia="Times New Roman" w:hAnsi="Times New Roman" w:cs="Times New Roman"/>
+        </w:rPr>
+        <w:t>”</w:t>
+      </w:r>
+      <w:r>
+        <w:rPr>
+          <w:rFonts w:ascii="Times New Roman" w:eastAsia="Times New Roman" w:hAnsi="Times New Roman" w:cs="Times New Roman"/>
+        </w:rPr>
+        <w:t xml:space="preserve"> </w:t>
+      </w:r>
+      <w:proofErr w:type="spellStart"/>
+      <w:r>
+        <w:rPr>
+          <w:rFonts w:ascii="Times New Roman" w:eastAsia="Times New Roman" w:hAnsi="Times New Roman" w:cs="Times New Roman"/>
+          <w:i/>
+          <w:iCs/>
+        </w:rPr>
+        <w:t>Rumours</w:t>
+      </w:r>
+      <w:proofErr w:type="spellEnd"/>
+      <w:r>
+        <w:rPr>
+          <w:rFonts w:ascii="Times New Roman" w:eastAsia="Times New Roman" w:hAnsi="Times New Roman" w:cs="Times New Roman"/>
+        </w:rPr>
+        <w:t>, Warner Bros., 1977.</w:t>
+      </w:r>
+    </w:p>
+    <w:p>
+      <w:pPr>
+        <w:tabs>
+          <w:tab w:val="left" w:pos="720"/>
+        </w:tabs>
+        <w:spacing w:line="360" w:lineRule="auto"/>
+        <w:rPr>
+          <w:rFonts w:ascii="Times New Roman" w:eastAsia="Times New Roman" w:hAnsi="Times New Roman" w:cs="Times New Roman"/>
+        </w:rPr>
+      </w:pPr>
+      <w:r>
+        <w:rPr>
+          <w:rFonts w:ascii="Times New Roman" w:eastAsia="Times New Roman" w:hAnsi="Times New Roman" w:cs="Times New Roman"/>
+        </w:rPr>
+        <w:t xml:space="preserve">Tantric. </w:t>
+      </w:r>
+      <w:r>
+        <w:rPr>
+          <w:rFonts w:ascii="Times New Roman" w:eastAsia="Times New Roman" w:hAnsi="Times New Roman" w:cs="Times New Roman"/>
+        </w:rPr>
+        <w:t>“</w:t>
+      </w:r>
+      <w:r>
+        <w:rPr>
+          <w:rFonts w:ascii="Times New Roman" w:eastAsia="Times New Roman" w:hAnsi="Times New Roman" w:cs="Times New Roman"/>
+        </w:rPr>
+        <w:t>The Chain.</w:t>
+      </w:r>
+      <w:r>
+        <w:rPr>
+          <w:rFonts w:ascii="Times New Roman" w:eastAsia="Times New Roman" w:hAnsi="Times New Roman" w:cs="Times New Roman"/>
+        </w:rPr>
+        <w:t>”</w:t>
+      </w:r>
+      <w:r>
+        <w:rPr>
+          <w:rFonts w:ascii="Times New Roman" w:eastAsia="Times New Roman" w:hAnsi="Times New Roman" w:cs="Times New Roman"/>
+        </w:rPr>
+        <w:t xml:space="preserve"> </w:t>
+      </w:r>
+      <w:r>
+        <w:rPr>
+          <w:rFonts w:ascii="Times New Roman" w:eastAsia="Times New Roman" w:hAnsi="Times New Roman" w:cs="Times New Roman"/>
+          <w:i/>
+          <w:iCs/>
+        </w:rPr>
+        <w:t>After We Go</w:t>
+      </w:r>
+      <w:r>
+        <w:rPr>
+          <w:rFonts w:ascii="Times New Roman" w:eastAsia="Times New Roman" w:hAnsi="Times New Roman" w:cs="Times New Roman"/>
+        </w:rPr>
+        <w:t>, Maverick, 2004.</w:t>
+      </w:r>
+    </w:p>
+    <w:p>
+      <w:pPr>
+        <w:tabs>
+          <w:tab w:val="left" w:pos="720"/>
+        </w:tabs>
+        <w:spacing w:line="360" w:lineRule="auto"/>
+        <w:rPr>
+          <w:rFonts w:ascii="Times New Roman" w:eastAsia="Times New Roman" w:hAnsi="Times New Roman" w:cs="Times New Roman"/>
+        </w:rPr>
+      </w:pPr>
+      <w:r>
+        <w:rPr>
+          <w:rFonts w:ascii="Times New Roman" w:eastAsia="Times New Roman" w:hAnsi="Times New Roman" w:cs="Times New Roman"/>
+        </w:rPr>
+        <w:t xml:space="preserve">Three Days Grace. </w:t>
+      </w:r>
+      <w:r>
+        <w:rPr>
+          <w:rFonts w:ascii="Times New Roman" w:eastAsia="Times New Roman" w:hAnsi="Times New Roman" w:cs="Times New Roman"/>
+        </w:rPr>
+        <w:t>“</w:t>
+      </w:r>
+      <w:r>
+        <w:rPr>
+          <w:rFonts w:ascii="Times New Roman" w:eastAsia="Times New Roman" w:hAnsi="Times New Roman" w:cs="Times New Roman"/>
+        </w:rPr>
+        <w:t>The Chain.</w:t>
+      </w:r>
+      <w:r>
+        <w:rPr>
+          <w:rFonts w:ascii="Times New Roman" w:eastAsia="Times New Roman" w:hAnsi="Times New Roman" w:cs="Times New Roman"/>
+        </w:rPr>
+        <w:t>”</w:t>
+      </w:r>
+      <w:r>
+        <w:rPr>
+          <w:rFonts w:ascii="Times New Roman" w:eastAsia="Times New Roman" w:hAnsi="Times New Roman" w:cs="Times New Roman"/>
+        </w:rPr>
+        <w:t xml:space="preserve"> Single Release, 20</w:t>
+      </w:r>
+      <w:r>
+        <w:rPr>
+          <w:rFonts w:ascii="Times New Roman" w:eastAsia="Times New Roman" w:hAnsi="Times New Roman" w:cs="Times New Roman"/>
+        </w:rPr>
+        <w:t>11</w:t>
+      </w:r>
+      <w:r>
+        <w:rPr>
+          <w:rFonts w:ascii="Times New Roman" w:eastAsia="Times New Roman" w:hAnsi="Times New Roman" w:cs="Times New Roman"/>
+        </w:rPr>
+        <w:t>.</w:t>
+      </w:r>
+    </w:p>
+    <w:p>
+      <w:pPr>
+        <w:tabs>
+          <w:tab w:val="left" w:pos="720"/>
+        </w:tabs>
+        <w:spacing w:line="360" w:lineRule="auto"/>
+        <w:rPr>
+          <w:rFonts w:ascii="Times New Roman" w:eastAsia="Times New Roman" w:hAnsi="Times New Roman" w:cs="Times New Roman"/>
+        </w:rPr>
+      </w:pPr>
+      <w:r>
+        <w:rPr>
+          <w:rFonts w:ascii="Times New Roman" w:eastAsia="Times New Roman" w:hAnsi="Times New Roman" w:cs="Times New Roman"/>
+        </w:rPr>
+        <w:t xml:space="preserve">Evanescence. </w:t>
+      </w:r>
+      <w:r>
+        <w:rPr>
+          <w:rFonts w:ascii="Times New Roman" w:eastAsia="Times New Roman" w:hAnsi="Times New Roman" w:cs="Times New Roman"/>
+        </w:rPr>
+        <w:t>“</w:t>
+      </w:r>
+      <w:r>
+        <w:rPr>
+          <w:rFonts w:ascii="Times New Roman" w:eastAsia="Times New Roman" w:hAnsi="Times New Roman" w:cs="Times New Roman"/>
+        </w:rPr>
+        <w:t>The Chain.</w:t>
+      </w:r>
+      <w:r>
+        <w:rPr>
+          <w:rFonts w:ascii="Times New Roman" w:eastAsia="Times New Roman" w:hAnsi="Times New Roman" w:cs="Times New Roman"/>
+        </w:rPr>
+        <w:t>”</w:t>
+      </w:r>
+      <w:r>
+        <w:rPr>
+          <w:rFonts w:ascii="Times New Roman" w:eastAsia="Times New Roman" w:hAnsi="Times New Roman" w:cs="Times New Roman"/>
+        </w:rPr>
+        <w:t xml:space="preserve"> </w:t>
+      </w:r>
+      <w:r>
+        <w:rPr>
+          <w:rFonts w:ascii="Times New Roman" w:eastAsia="Times New Roman" w:hAnsi="Times New Roman" w:cs="Times New Roman"/>
+          <w:i/>
+          <w:iCs/>
+        </w:rPr>
+        <w:t>Gears 5 Soundtrack</w:t>
+      </w:r>
+      <w:r>
+        <w:rPr>
+          <w:rFonts w:ascii="Times New Roman" w:eastAsia="Times New Roman" w:hAnsi="Times New Roman" w:cs="Times New Roman"/>
+        </w:rPr>
+        <w:t>, BMG, 2019.</w:t>
+      </w:r>
+    </w:p>
+    <w:p>
+      <w:pPr>
+        <w:tabs>
+          <w:tab w:val="left" w:pos="720"/>
+        </w:tabs>
+        <w:spacing w:line="360" w:lineRule="auto"/>
+        <w:rPr>
+          <w:rFonts w:ascii="Times New Roman" w:eastAsia="Times New Roman" w:hAnsi="Times New Roman" w:cs="Times New Roman"/>
+        </w:rPr>
+      </w:pPr>
+      <w:r>
+        <w:rPr>
+          <w:rFonts w:ascii="Times New Roman" w:eastAsia="Times New Roman" w:hAnsi="Times New Roman" w:cs="Times New Roman"/>
+        </w:rPr>
+        <w:t xml:space="preserve">CHINCHILLA. </w:t>
+      </w:r>
+      <w:r>
+        <w:rPr>
+          <w:rFonts w:ascii="Times New Roman" w:eastAsia="Times New Roman" w:hAnsi="Times New Roman" w:cs="Times New Roman"/>
+        </w:rPr>
+        <w:t>“</w:t>
+      </w:r>
+      <w:r>
+        <w:rPr>
+          <w:rFonts w:ascii="Times New Roman" w:eastAsia="Times New Roman" w:hAnsi="Times New Roman" w:cs="Times New Roman"/>
+        </w:rPr>
+        <w:t>The Chain.</w:t>
+      </w:r>
+      <w:r>
+        <w:rPr>
+          <w:rFonts w:ascii="Times New Roman" w:eastAsia="Times New Roman" w:hAnsi="Times New Roman" w:cs="Times New Roman"/>
+        </w:rPr>
+        <w:t>”</w:t>
+      </w:r>
+      <w:r>
+        <w:rPr>
+          <w:rFonts w:ascii="Times New Roman" w:eastAsia="Times New Roman" w:hAnsi="Times New Roman" w:cs="Times New Roman"/>
+        </w:rPr>
+        <w:t xml:space="preserve"> Single Release, 202</w:t>
+      </w:r>
+      <w:r>
+        <w:rPr>
+          <w:rFonts w:ascii="Times New Roman" w:eastAsia="Times New Roman" w:hAnsi="Times New Roman" w:cs="Times New Roman"/>
+        </w:rPr>
+        <w:t>4</w:t>
+      </w:r>
+      <w:r>
+        <w:rPr>
+          <w:rFonts w:ascii="Times New Roman" w:eastAsia="Times New Roman" w:hAnsi="Times New Roman" w:cs="Times New Roman"/>
+        </w:rPr>
+        <w:t>.</w:t>
+      </w:r>
+    </w:p>
+    <w:p>
+      <w:pPr>
+        <w:tabs>
+          <w:tab w:val="left" w:pos="720"/>
+        </w:tabs>
+        <w:spacing w:line="360" w:lineRule="auto"/>
+        <w:rPr>
+          <w:rFonts w:ascii="Times New Roman" w:eastAsia="Times New Roman" w:hAnsi="Times New Roman" w:cs="Times New Roman"/>
+        </w:rPr>
+      </w:pPr>
     </w:p>
     <w:p>
       <w:pPr>

</xml_diff>